<commit_message>
Project monthly file update.
</commit_message>
<xml_diff>
--- a/SomeDataMiningPossibilities-AndyOggPlans.docx
+++ b/SomeDataMiningPossibilities-AndyOggPlans.docx
@@ -1,6 +1,6 @@
 
 <file path=word/document.xml><?xml version="1.0" encoding="utf-8"?>
-<w:document xmlns:wpc="http://schemas.microsoft.com/office/word/2010/wordprocessingCanvas" xmlns:mo="http://schemas.microsoft.com/office/mac/office/2008/main" xmlns:mc="http://schemas.openxmlformats.org/markup-compatibility/2006" xmlns:mv="urn:schemas-microsoft-com:mac:vml" xmlns:o="urn:schemas-microsoft-com:office:office" xmlns:r="http://schemas.openxmlformats.org/officeDocument/2006/relationships" xmlns:m="http://schemas.openxmlformats.org/officeDocument/2006/math" xmlns:v="urn:schemas-microsoft-com:vml" xmlns:wp14="http://schemas.microsoft.com/office/word/2010/wordprocessingDrawing" xmlns:wp="http://schemas.openxmlformats.org/drawingml/2006/wordprocessingDrawing" xmlns:w10="urn:schemas-microsoft-com:office:word" xmlns:w="http://schemas.openxmlformats.org/wordprocessingml/2006/main" xmlns:w14="http://schemas.microsoft.com/office/word/2010/wordml" xmlns:wpg="http://schemas.microsoft.com/office/word/2010/wordprocessingGroup" xmlns:wpi="http://schemas.microsoft.com/office/word/2010/wordprocessingInk" xmlns:wne="http://schemas.microsoft.com/office/word/2006/wordml" xmlns:wps="http://schemas.microsoft.com/office/word/2010/wordprocessingShape" mc:Ignorable="w14 wp14">
+<w:document xmlns:wpc="http://schemas.microsoft.com/office/word/2010/wordprocessingCanvas" xmlns:mo="http://schemas.microsoft.com/office/mac/office/2008/main" xmlns:mc="http://schemas.openxmlformats.org/markup-compatibility/2006" xmlns:mv="urn:schemas-microsoft-com:mac:vml" xmlns:o="urn:schemas-microsoft-com:office:office" xmlns:r="http://schemas.openxmlformats.org/officeDocument/2006/relationships" xmlns:m="http://schemas.openxmlformats.org/officeDocument/2006/math" xmlns:v="urn:schemas-microsoft-com:vml" xmlns:wp14="http://schemas.microsoft.com/office/word/2010/wordprocessingDrawing" xmlns:wp="http://schemas.openxmlformats.org/drawingml/2006/wordprocessingDrawing" xmlns:w10="urn:schemas-microsoft-com:office:word" xmlns:w="http://schemas.openxmlformats.org/wordprocessingml/2006/main" xmlns:w14="http://schemas.microsoft.com/office/word/2010/wordml" xmlns:w15="http://schemas.microsoft.com/office/word/2012/wordml" xmlns:wpg="http://schemas.microsoft.com/office/word/2010/wordprocessingGroup" xmlns:wpi="http://schemas.microsoft.com/office/word/2010/wordprocessingInk" xmlns:wne="http://schemas.microsoft.com/office/word/2006/wordml" xmlns:wps="http://schemas.microsoft.com/office/word/2010/wordprocessingShape" mc:Ignorable="w14 w15 wp14">
   <w:body>
     <w:p>
       <w:pPr>
@@ -914,8 +914,6 @@
         </w:rPr>
         <w:t>changes in our planet’s history; and our goal is to use this growing suite to test hypotheses that have been proposed by other publications.  In addition, we hope that processing of these datasets might yield other insights to be further investigated; because many major scientific discoveries are the result of observations for other purposes or unanticipated developments, rather than from hypothesis testing.</w:t>
       </w:r>
-      <w:bookmarkStart w:id="0" w:name="_GoBack"/>
-      <w:bookmarkEnd w:id="0"/>
     </w:p>
     <w:p>
       <w:pPr>
@@ -1674,6 +1672,8 @@
           <w:rFonts w:ascii="Times New Roman" w:hAnsi="Times New Roman" w:cs="Times New Roman"/>
         </w:rPr>
       </w:pPr>
+      <w:bookmarkStart w:id="0" w:name="OLE_LINK9"/>
+      <w:bookmarkStart w:id="1" w:name="OLE_LINK10"/>
       <w:r>
         <w:rPr>
           <w:rFonts w:ascii="Times New Roman" w:hAnsi="Times New Roman" w:cs="Times New Roman"/>
@@ -1688,6 +1688,10 @@
           <w:rFonts w:ascii="Times New Roman" w:hAnsi="Times New Roman" w:cs="Times New Roman"/>
         </w:rPr>
       </w:pPr>
+      <w:bookmarkStart w:id="2" w:name="OLE_LINK11"/>
+      <w:bookmarkStart w:id="3" w:name="OLE_LINK12"/>
+      <w:bookmarkEnd w:id="0"/>
+      <w:bookmarkEnd w:id="1"/>
       <w:r>
         <w:rPr>
           <w:rFonts w:ascii="Times New Roman" w:hAnsi="Times New Roman" w:cs="Times New Roman"/>
@@ -1708,6 +1712,8 @@
         <w:t>, 478: 30-52.</w:t>
       </w:r>
     </w:p>
+    <w:bookmarkEnd w:id="2"/>
+    <w:bookmarkEnd w:id="3"/>
     <w:p>
       <w:pPr>
         <w:ind w:left="720" w:hanging="720"/>
@@ -1742,6 +1748,7 @@
           <w:rFonts w:ascii="Times New Roman" w:hAnsi="Times New Roman" w:cs="Times New Roman"/>
         </w:rPr>
       </w:pPr>
+      <w:bookmarkStart w:id="4" w:name="OLE_LINK13"/>
       <w:r>
         <w:rPr>
           <w:rFonts w:ascii="Times New Roman" w:hAnsi="Times New Roman" w:cs="Times New Roman"/>
@@ -1769,6 +1776,8 @@
           <w:rFonts w:ascii="Times New Roman" w:hAnsi="Times New Roman" w:cs="Times New Roman"/>
         </w:rPr>
       </w:pPr>
+      <w:bookmarkStart w:id="5" w:name="OLE_LINK14"/>
+      <w:bookmarkEnd w:id="4"/>
       <w:r>
         <w:rPr>
           <w:rFonts w:ascii="Times New Roman" w:hAnsi="Times New Roman" w:cs="Times New Roman"/>
@@ -1844,6 +1853,9 @@
           <w:rFonts w:ascii="Times New Roman" w:hAnsi="Times New Roman" w:cs="Times New Roman"/>
         </w:rPr>
       </w:pPr>
+      <w:bookmarkStart w:id="6" w:name="OLE_LINK15"/>
+      <w:bookmarkStart w:id="7" w:name="OLE_LINK16"/>
+      <w:bookmarkEnd w:id="5"/>
       <w:r>
         <w:rPr>
           <w:rFonts w:ascii="Times New Roman" w:hAnsi="Times New Roman" w:cs="Times New Roman"/>
@@ -1913,6 +1925,10 @@
           <w:rFonts w:ascii="Times New Roman" w:hAnsi="Times New Roman" w:cs="Times New Roman"/>
         </w:rPr>
       </w:pPr>
+      <w:bookmarkStart w:id="8" w:name="OLE_LINK17"/>
+      <w:bookmarkStart w:id="9" w:name="OLE_LINK18"/>
+      <w:bookmarkEnd w:id="6"/>
+      <w:bookmarkEnd w:id="7"/>
       <w:r>
         <w:rPr>
           <w:rFonts w:ascii="Times New Roman" w:hAnsi="Times New Roman" w:cs="Times New Roman"/>
@@ -1940,6 +1956,10 @@
           <w:rFonts w:ascii="Times New Roman" w:hAnsi="Times New Roman" w:cs="Times New Roman"/>
         </w:rPr>
       </w:pPr>
+      <w:bookmarkStart w:id="10" w:name="OLE_LINK19"/>
+      <w:bookmarkStart w:id="11" w:name="OLE_LINK20"/>
+      <w:bookmarkEnd w:id="8"/>
+      <w:bookmarkEnd w:id="9"/>
       <w:r>
         <w:rPr>
           <w:rFonts w:ascii="Times New Roman" w:hAnsi="Times New Roman" w:cs="Times New Roman"/>
@@ -2015,11 +2035,30 @@
           <w:rFonts w:ascii="Times New Roman" w:hAnsi="Times New Roman" w:cs="Times New Roman"/>
         </w:rPr>
       </w:pPr>
-      <w:r>
-        <w:rPr>
-          <w:rFonts w:ascii="Times New Roman" w:hAnsi="Times New Roman" w:cs="Times New Roman"/>
-        </w:rPr>
-        <w:t xml:space="preserve">Ogg, J.G., and Deconinck, J.F. (2013).  Chemostratigraphy, Magnetostratigraphy, Chronology, Palaeoenvironments and Correlations: Overview.  </w:t>
+      <w:bookmarkStart w:id="12" w:name="OLE_LINK21"/>
+      <w:bookmarkEnd w:id="10"/>
+      <w:bookmarkEnd w:id="11"/>
+      <w:r>
+        <w:rPr>
+          <w:rFonts w:ascii="Times New Roman" w:hAnsi="Times New Roman" w:cs="Times New Roman"/>
+        </w:rPr>
+        <w:t xml:space="preserve">Ogg, J.G., and Deconinck, J.F. (2013).  </w:t>
+      </w:r>
+      <w:bookmarkStart w:id="13" w:name="OLE_LINK22"/>
+      <w:bookmarkStart w:id="14" w:name="OLE_LINK23"/>
+      <w:r>
+        <w:rPr>
+          <w:rFonts w:ascii="Times New Roman" w:hAnsi="Times New Roman" w:cs="Times New Roman"/>
+        </w:rPr>
+        <w:t xml:space="preserve">Chemostratigraphy, Magnetostratigraphy, Chronology, Palaeoenvironments and Correlations: </w:t>
+      </w:r>
+      <w:bookmarkEnd w:id="13"/>
+      <w:bookmarkEnd w:id="14"/>
+      <w:r>
+        <w:rPr>
+          <w:rFonts w:ascii="Times New Roman" w:hAnsi="Times New Roman" w:cs="Times New Roman"/>
+        </w:rPr>
+        <w:t xml:space="preserve">Overview.  </w:t>
       </w:r>
       <w:r>
         <w:rPr>
@@ -2042,6 +2081,9 @@
           <w:rFonts w:ascii="Times New Roman" w:hAnsi="Times New Roman" w:cs="Times New Roman"/>
         </w:rPr>
       </w:pPr>
+      <w:bookmarkStart w:id="15" w:name="OLE_LINK24"/>
+      <w:bookmarkStart w:id="16" w:name="OLE_LINK25"/>
+      <w:bookmarkEnd w:id="12"/>
       <w:r>
         <w:rPr>
           <w:rFonts w:ascii="Times New Roman" w:hAnsi="Times New Roman" w:cs="Times New Roman"/>
@@ -2069,6 +2111,10 @@
           <w:rFonts w:ascii="Times New Roman" w:hAnsi="Times New Roman" w:cs="Times New Roman"/>
         </w:rPr>
       </w:pPr>
+      <w:bookmarkStart w:id="17" w:name="OLE_LINK26"/>
+      <w:bookmarkStart w:id="18" w:name="OLE_LINK27"/>
+      <w:bookmarkEnd w:id="15"/>
+      <w:bookmarkEnd w:id="16"/>
       <w:r>
         <w:rPr>
           <w:rFonts w:ascii="Times New Roman" w:hAnsi="Times New Roman" w:cs="Times New Roman"/>
@@ -2096,6 +2142,10 @@
           <w:rFonts w:ascii="Times New Roman" w:hAnsi="Times New Roman" w:cs="Times New Roman"/>
         </w:rPr>
       </w:pPr>
+      <w:bookmarkStart w:id="19" w:name="OLE_LINK28"/>
+      <w:bookmarkStart w:id="20" w:name="OLE_LINK29"/>
+      <w:bookmarkEnd w:id="17"/>
+      <w:bookmarkEnd w:id="18"/>
       <w:r>
         <w:rPr>
           <w:rFonts w:ascii="Times New Roman" w:hAnsi="Times New Roman" w:cs="Times New Roman"/>
@@ -2116,6 +2166,8 @@
         <w:t>, 53: 1-33.</w:t>
       </w:r>
     </w:p>
+    <w:bookmarkEnd w:id="19"/>
+    <w:bookmarkEnd w:id="20"/>
     <w:p>
       <w:pPr>
         <w:ind w:left="720" w:hanging="720"/>
@@ -2124,9 +2176,431 @@
         </w:rPr>
       </w:pPr>
     </w:p>
+    <w:p>
+      <w:pPr>
+        <w:ind w:left="720" w:hanging="720"/>
+        <w:rPr>
+          <w:rFonts w:ascii="Times New Roman" w:hAnsi="Times New Roman" w:cs="Times New Roman"/>
+        </w:rPr>
+      </w:pPr>
+    </w:p>
+    <w:p>
+      <w:pPr>
+        <w:pStyle w:val="NormalWeb"/>
+        <w:shd w:val="clear" w:color="auto" w:fill="FFFFFF"/>
+        <w:spacing w:before="225" w:beforeAutospacing="0" w:after="225" w:afterAutospacing="0"/>
+        <w:jc w:val="both"/>
+        <w:rPr>
+          <w:rFonts w:ascii="Arial" w:hAnsi="Arial" w:cs="Arial"/>
+          <w:color w:val="333333"/>
+          <w:sz w:val="21"/>
+          <w:szCs w:val="21"/>
+        </w:rPr>
+      </w:pPr>
+      <w:r>
+        <w:rPr>
+          <w:rFonts w:ascii="Arial" w:hAnsi="Arial" w:cs="Arial"/>
+          <w:color w:val="333333"/>
+          <w:sz w:val="21"/>
+          <w:szCs w:val="21"/>
+        </w:rPr>
+        <w:t>There are still a number of unresolved questions that remain in the astronomical theory of </w:t>
+      </w:r>
+      <w:r>
+        <w:rPr>
+          <w:rStyle w:val="skstip"/>
+          <w:rFonts w:ascii="Arial" w:hAnsi="Arial" w:cs="Arial"/>
+          <w:color w:val="004440"/>
+          <w:sz w:val="21"/>
+          <w:szCs w:val="21"/>
+        </w:rPr>
+        <w:t>climate change</w:t>
+      </w:r>
+      <w:r>
+        <w:rPr>
+          <w:rFonts w:ascii="Arial" w:hAnsi="Arial" w:cs="Arial"/>
+          <w:color w:val="333333"/>
+          <w:sz w:val="21"/>
+          <w:szCs w:val="21"/>
+        </w:rPr>
+        <w:t>, even during the more familiar </w:t>
+      </w:r>
+      <w:r>
+        <w:rPr>
+          <w:rStyle w:val="skstip"/>
+          <w:rFonts w:ascii="Arial" w:hAnsi="Arial" w:cs="Arial"/>
+          <w:color w:val="004440"/>
+          <w:sz w:val="21"/>
+          <w:szCs w:val="21"/>
+        </w:rPr>
+        <w:t>Quaternary</w:t>
+      </w:r>
+      <w:r>
+        <w:rPr>
+          <w:rFonts w:ascii="Arial" w:hAnsi="Arial" w:cs="Arial"/>
+          <w:color w:val="333333"/>
+          <w:sz w:val="21"/>
+          <w:szCs w:val="21"/>
+        </w:rPr>
+        <w:t> timeframe.  For instance, while we know changes in the orbit pace </w:t>
+      </w:r>
+      <w:r>
+        <w:rPr>
+          <w:rStyle w:val="skstip"/>
+          <w:rFonts w:ascii="Arial" w:hAnsi="Arial" w:cs="Arial"/>
+          <w:color w:val="004440"/>
+          <w:sz w:val="21"/>
+          <w:szCs w:val="21"/>
+        </w:rPr>
+        <w:t>ice age</w:t>
+      </w:r>
+      <w:r>
+        <w:rPr>
+          <w:rFonts w:ascii="Arial" w:hAnsi="Arial" w:cs="Arial"/>
+          <w:color w:val="333333"/>
+          <w:sz w:val="21"/>
+          <w:szCs w:val="21"/>
+        </w:rPr>
+        <w:t>s, the precise way the three Milankovitch variations conspire to regulate the timing of glacial-interglacial cycles is not well known.</w:t>
+      </w:r>
+    </w:p>
+    <w:p>
+      <w:pPr>
+        <w:pStyle w:val="NormalWeb"/>
+        <w:shd w:val="clear" w:color="auto" w:fill="FFFFFF"/>
+        <w:spacing w:before="225" w:beforeAutospacing="0" w:after="225" w:afterAutospacing="0"/>
+        <w:jc w:val="both"/>
+        <w:rPr>
+          <w:rFonts w:ascii="Arial" w:hAnsi="Arial" w:cs="Arial"/>
+          <w:color w:val="333333"/>
+          <w:sz w:val="21"/>
+          <w:szCs w:val="21"/>
+        </w:rPr>
+      </w:pPr>
+      <w:r>
+        <w:rPr>
+          <w:rFonts w:ascii="Arial" w:hAnsi="Arial" w:cs="Arial"/>
+          <w:color w:val="333333"/>
+          <w:sz w:val="21"/>
+          <w:szCs w:val="21"/>
+        </w:rPr>
+        <w:t>For example, about 800,000 years ago a shift of the dominant periodicity from a 41,000 yr to 100,000 yr signal in glacial oscillations occurred (called the Mid-</w:t>
+      </w:r>
+      <w:r>
+        <w:rPr>
+          <w:rStyle w:val="skstip"/>
+          <w:rFonts w:ascii="Arial" w:hAnsi="Arial" w:cs="Arial"/>
+          <w:color w:val="004440"/>
+          <w:sz w:val="21"/>
+          <w:szCs w:val="21"/>
+        </w:rPr>
+        <w:t>Pleistocene</w:t>
+      </w:r>
+      <w:r>
+        <w:rPr>
+          <w:rFonts w:ascii="Arial" w:hAnsi="Arial" w:cs="Arial"/>
+          <w:color w:val="333333"/>
+          <w:sz w:val="21"/>
+          <w:szCs w:val="21"/>
+        </w:rPr>
+        <w:t> Transition, see e.g., </w:t>
+      </w:r>
+      <w:hyperlink r:id="rId7" w:history="1">
+        <w:r>
+          <w:rPr>
+            <w:rStyle w:val="Hyperlink"/>
+            <w:rFonts w:ascii="Arial" w:hAnsi="Arial" w:cs="Arial"/>
+            <w:color w:val="0046AA"/>
+            <w:sz w:val="21"/>
+            <w:szCs w:val="21"/>
+          </w:rPr>
+          <w:t>Clark et al., 2006</w:t>
+        </w:r>
+      </w:hyperlink>
+      <w:r>
+        <w:rPr>
+          <w:rFonts w:ascii="Arial" w:hAnsi="Arial" w:cs="Arial"/>
+          <w:color w:val="333333"/>
+          <w:sz w:val="21"/>
+          <w:szCs w:val="21"/>
+        </w:rPr>
+        <w:t>), and while a lot of ideas exist for why this should be the case, there's no bulletproof answer to this.  Explaining the 100,000 yr recurrence period of </w:t>
+      </w:r>
+      <w:r>
+        <w:rPr>
+          <w:rStyle w:val="skstip"/>
+          <w:rFonts w:ascii="Arial" w:hAnsi="Arial" w:cs="Arial"/>
+          <w:color w:val="004440"/>
+          <w:sz w:val="21"/>
+          <w:szCs w:val="21"/>
+        </w:rPr>
+        <w:t>ice age</w:t>
+      </w:r>
+      <w:r>
+        <w:rPr>
+          <w:rFonts w:ascii="Arial" w:hAnsi="Arial" w:cs="Arial"/>
+          <w:color w:val="333333"/>
+          <w:sz w:val="21"/>
+          <w:szCs w:val="21"/>
+        </w:rPr>
+        <w:t>s is difficult because although the 100,000 yr cycle dominates the ice-volume record, it is small in the </w:t>
+      </w:r>
+      <w:r>
+        <w:rPr>
+          <w:rStyle w:val="skstip"/>
+          <w:rFonts w:ascii="Arial" w:hAnsi="Arial" w:cs="Arial"/>
+          <w:color w:val="004440"/>
+          <w:sz w:val="21"/>
+          <w:szCs w:val="21"/>
+        </w:rPr>
+        <w:t>insolation</w:t>
+      </w:r>
+      <w:r>
+        <w:rPr>
+          <w:rFonts w:ascii="Arial" w:hAnsi="Arial" w:cs="Arial"/>
+          <w:color w:val="333333"/>
+          <w:sz w:val="21"/>
+          <w:szCs w:val="21"/>
+        </w:rPr>
+        <w:t> spectrum. Therefore, there's still a lot to be done here.</w:t>
+      </w:r>
+    </w:p>
+    <w:p>
+      <w:pPr>
+        <w:pStyle w:val="NormalWeb"/>
+        <w:shd w:val="clear" w:color="auto" w:fill="FFFFFF"/>
+        <w:spacing w:before="225" w:beforeAutospacing="0" w:after="225" w:afterAutospacing="0"/>
+        <w:jc w:val="both"/>
+        <w:rPr>
+          <w:rFonts w:ascii="Arial" w:hAnsi="Arial" w:cs="Arial"/>
+          <w:color w:val="333333"/>
+          <w:sz w:val="21"/>
+          <w:szCs w:val="21"/>
+        </w:rPr>
+      </w:pPr>
+      <w:r>
+        <w:rPr>
+          <w:rFonts w:ascii="Arial" w:hAnsi="Arial" w:cs="Arial"/>
+          <w:color w:val="333333"/>
+          <w:sz w:val="21"/>
+          <w:szCs w:val="21"/>
+        </w:rPr>
+        <w:t>It seems that the Earth listens to the Northern Hemisphere when deciding to have an </w:t>
+      </w:r>
+      <w:r>
+        <w:rPr>
+          <w:rStyle w:val="skstip"/>
+          <w:rFonts w:ascii="Arial" w:hAnsi="Arial" w:cs="Arial"/>
+          <w:color w:val="004440"/>
+          <w:sz w:val="21"/>
+          <w:szCs w:val="21"/>
+        </w:rPr>
+        <w:t>ice age</w:t>
+      </w:r>
+      <w:r>
+        <w:rPr>
+          <w:rFonts w:ascii="Arial" w:hAnsi="Arial" w:cs="Arial"/>
+          <w:color w:val="333333"/>
+          <w:sz w:val="21"/>
+          <w:szCs w:val="21"/>
+        </w:rPr>
+        <w:t>.  If the North and South are alternatively near and far from the Sun during summer, why has glaciation been globally synchronous? What connections are there between Northern </w:t>
+      </w:r>
+      <w:r>
+        <w:rPr>
+          <w:rStyle w:val="skstip"/>
+          <w:rFonts w:ascii="Arial" w:hAnsi="Arial" w:cs="Arial"/>
+          <w:color w:val="004440"/>
+          <w:sz w:val="21"/>
+          <w:szCs w:val="21"/>
+        </w:rPr>
+        <w:t>insolation</w:t>
+      </w:r>
+      <w:r>
+        <w:rPr>
+          <w:rFonts w:ascii="Arial" w:hAnsi="Arial" w:cs="Arial"/>
+          <w:color w:val="333333"/>
+          <w:sz w:val="21"/>
+          <w:szCs w:val="21"/>
+        </w:rPr>
+        <w:t> and Antarctic </w:t>
+      </w:r>
+      <w:r>
+        <w:rPr>
+          <w:rStyle w:val="skstip"/>
+          <w:rFonts w:ascii="Arial" w:hAnsi="Arial" w:cs="Arial"/>
+          <w:color w:val="004440"/>
+          <w:sz w:val="21"/>
+          <w:szCs w:val="21"/>
+        </w:rPr>
+        <w:t>climate</w:t>
+      </w:r>
+      <w:r>
+        <w:rPr>
+          <w:rFonts w:ascii="Arial" w:hAnsi="Arial" w:cs="Arial"/>
+          <w:color w:val="333333"/>
+          <w:sz w:val="21"/>
+          <w:szCs w:val="21"/>
+        </w:rPr>
+        <w:t> at the obliquity and precession timescales? What are the competitive roles between a further distance from the sun during summer and a longer summer, following Kepler's law? These quesrions are still not resolved (for a flavor of the discussion, see  </w:t>
+      </w:r>
+      <w:hyperlink r:id="rId8" w:history="1">
+        <w:r>
+          <w:rPr>
+            <w:rStyle w:val="Hyperlink"/>
+            <w:rFonts w:ascii="Arial" w:hAnsi="Arial" w:cs="Arial"/>
+            <w:color w:val="0046AA"/>
+            <w:sz w:val="21"/>
+            <w:szCs w:val="21"/>
+          </w:rPr>
+          <w:t>Huybers, 2009</w:t>
+        </w:r>
+      </w:hyperlink>
+      <w:r>
+        <w:rPr>
+          <w:rFonts w:ascii="Arial" w:hAnsi="Arial" w:cs="Arial"/>
+          <w:color w:val="333333"/>
+          <w:sz w:val="21"/>
+          <w:szCs w:val="21"/>
+        </w:rPr>
+        <w:t>...see also </w:t>
+      </w:r>
+      <w:hyperlink r:id="rId9" w:history="1">
+        <w:r>
+          <w:rPr>
+            <w:rStyle w:val="Hyperlink"/>
+            <w:rFonts w:ascii="Arial" w:hAnsi="Arial" w:cs="Arial"/>
+            <w:color w:val="0046AA"/>
+            <w:sz w:val="21"/>
+            <w:szCs w:val="21"/>
+          </w:rPr>
+          <w:t>Kawamura et al 2007</w:t>
+        </w:r>
+      </w:hyperlink>
+      <w:r>
+        <w:rPr>
+          <w:rFonts w:ascii="Arial" w:hAnsi="Arial" w:cs="Arial"/>
+          <w:color w:val="333333"/>
+          <w:sz w:val="21"/>
+          <w:szCs w:val="21"/>
+        </w:rPr>
+        <w:t>; </w:t>
+      </w:r>
+      <w:hyperlink r:id="rId10" w:history="1">
+        <w:r>
+          <w:rPr>
+            <w:rStyle w:val="Hyperlink"/>
+            <w:rFonts w:ascii="Arial" w:hAnsi="Arial" w:cs="Arial"/>
+            <w:color w:val="0046AA"/>
+            <w:sz w:val="21"/>
+            <w:szCs w:val="21"/>
+          </w:rPr>
+          <w:t>Huybers and Denton, 2008</w:t>
+        </w:r>
+      </w:hyperlink>
+      <w:r>
+        <w:rPr>
+          <w:rFonts w:ascii="Arial" w:hAnsi="Arial" w:cs="Arial"/>
+          <w:color w:val="333333"/>
+          <w:sz w:val="21"/>
+          <w:szCs w:val="21"/>
+        </w:rPr>
+        <w:t>; </w:t>
+      </w:r>
+      <w:hyperlink r:id="rId11" w:history="1">
+        <w:r>
+          <w:rPr>
+            <w:rStyle w:val="Hyperlink"/>
+            <w:rFonts w:ascii="Arial" w:hAnsi="Arial" w:cs="Arial"/>
+            <w:color w:val="0046AA"/>
+            <w:sz w:val="21"/>
+            <w:szCs w:val="21"/>
+          </w:rPr>
+          <w:t>Cheng et al 2009</w:t>
+        </w:r>
+      </w:hyperlink>
+      <w:r>
+        <w:rPr>
+          <w:rFonts w:ascii="Arial" w:hAnsi="Arial" w:cs="Arial"/>
+          <w:color w:val="333333"/>
+          <w:sz w:val="21"/>
+          <w:szCs w:val="21"/>
+        </w:rPr>
+        <w:t>; </w:t>
+      </w:r>
+      <w:hyperlink r:id="rId12" w:history="1">
+        <w:r>
+          <w:rPr>
+            <w:rStyle w:val="Hyperlink"/>
+            <w:rFonts w:ascii="Arial" w:hAnsi="Arial" w:cs="Arial"/>
+            <w:color w:val="0046AA"/>
+            <w:sz w:val="21"/>
+            <w:szCs w:val="21"/>
+          </w:rPr>
+          <w:t>Denton et al 2010</w:t>
+        </w:r>
+      </w:hyperlink>
+      <w:r>
+        <w:rPr>
+          <w:rFonts w:ascii="Arial" w:hAnsi="Arial" w:cs="Arial"/>
+          <w:color w:val="333333"/>
+          <w:sz w:val="21"/>
+          <w:szCs w:val="21"/>
+        </w:rPr>
+        <w:t> ).  This problem also involves work at the interface of </w:t>
+      </w:r>
+      <w:r>
+        <w:rPr>
+          <w:rStyle w:val="skstip"/>
+          <w:rFonts w:ascii="Arial" w:hAnsi="Arial" w:cs="Arial"/>
+          <w:color w:val="004440"/>
+          <w:sz w:val="21"/>
+          <w:szCs w:val="21"/>
+        </w:rPr>
+        <w:t>carbon cycle</w:t>
+      </w:r>
+      <w:r>
+        <w:rPr>
+          <w:rFonts w:ascii="Arial" w:hAnsi="Arial" w:cs="Arial"/>
+          <w:color w:val="333333"/>
+          <w:sz w:val="21"/>
+          <w:szCs w:val="21"/>
+        </w:rPr>
+        <w:t> and </w:t>
+      </w:r>
+      <w:r>
+        <w:rPr>
+          <w:rStyle w:val="skstip"/>
+          <w:rFonts w:ascii="Arial" w:hAnsi="Arial" w:cs="Arial"/>
+          <w:color w:val="004440"/>
+          <w:sz w:val="21"/>
+          <w:szCs w:val="21"/>
+        </w:rPr>
+        <w:t>ice sheet</w:t>
+      </w:r>
+      <w:r>
+        <w:rPr>
+          <w:rFonts w:ascii="Arial" w:hAnsi="Arial" w:cs="Arial"/>
+          <w:color w:val="333333"/>
+          <w:sz w:val="21"/>
+          <w:szCs w:val="21"/>
+        </w:rPr>
+        <w:t> dynamics, processes that are in their infancy in terms of modeling. </w:t>
+      </w:r>
+    </w:p>
+    <w:p>
+      <w:pPr>
+        <w:ind w:left="720" w:hanging="720"/>
+        <w:rPr>
+          <w:rFonts w:ascii="Times New Roman" w:hAnsi="Times New Roman" w:cs="Times New Roman"/>
+        </w:rPr>
+      </w:pPr>
+      <w:bookmarkStart w:id="21" w:name="_GoBack"/>
+      <w:bookmarkEnd w:id="21"/>
+    </w:p>
     <w:sectPr>
-      <w:headerReference w:type="even" r:id="rId8"/>
-      <w:headerReference w:type="default" r:id="rId9"/>
+      <w:headerReference w:type="even" r:id="rId13"/>
+      <w:headerReference w:type="default" r:id="rId14"/>
       <w:pgSz w:w="11900" w:h="16840"/>
       <w:pgMar w:top="1361" w:right="1361" w:bottom="1304" w:left="1361" w:header="709" w:footer="709" w:gutter="0"/>
       <w:cols w:space="708"/>
@@ -2137,7 +2611,7 @@
 </file>
 
 <file path=word/endnotes.xml><?xml version="1.0" encoding="utf-8"?>
-<w:endnotes xmlns:wpc="http://schemas.microsoft.com/office/word/2010/wordprocessingCanvas" xmlns:mo="http://schemas.microsoft.com/office/mac/office/2008/main" xmlns:mc="http://schemas.openxmlformats.org/markup-compatibility/2006" xmlns:mv="urn:schemas-microsoft-com:mac:vml" xmlns:o="urn:schemas-microsoft-com:office:office" xmlns:r="http://schemas.openxmlformats.org/officeDocument/2006/relationships" xmlns:m="http://schemas.openxmlformats.org/officeDocument/2006/math" xmlns:v="urn:schemas-microsoft-com:vml" xmlns:wp14="http://schemas.microsoft.com/office/word/2010/wordprocessingDrawing" xmlns:wp="http://schemas.openxmlformats.org/drawingml/2006/wordprocessingDrawing" xmlns:w10="urn:schemas-microsoft-com:office:word" xmlns:w="http://schemas.openxmlformats.org/wordprocessingml/2006/main" xmlns:w14="http://schemas.microsoft.com/office/word/2010/wordml" xmlns:wpg="http://schemas.microsoft.com/office/word/2010/wordprocessingGroup" xmlns:wpi="http://schemas.microsoft.com/office/word/2010/wordprocessingInk" xmlns:wne="http://schemas.microsoft.com/office/word/2006/wordml" xmlns:wps="http://schemas.microsoft.com/office/word/2010/wordprocessingShape" mc:Ignorable="w14 wp14">
+<w:endnotes xmlns:wpc="http://schemas.microsoft.com/office/word/2010/wordprocessingCanvas" xmlns:mo="http://schemas.microsoft.com/office/mac/office/2008/main" xmlns:mc="http://schemas.openxmlformats.org/markup-compatibility/2006" xmlns:mv="urn:schemas-microsoft-com:mac:vml" xmlns:o="urn:schemas-microsoft-com:office:office" xmlns:r="http://schemas.openxmlformats.org/officeDocument/2006/relationships" xmlns:m="http://schemas.openxmlformats.org/officeDocument/2006/math" xmlns:v="urn:schemas-microsoft-com:vml" xmlns:wp14="http://schemas.microsoft.com/office/word/2010/wordprocessingDrawing" xmlns:wp="http://schemas.openxmlformats.org/drawingml/2006/wordprocessingDrawing" xmlns:w10="urn:schemas-microsoft-com:office:word" xmlns:w="http://schemas.openxmlformats.org/wordprocessingml/2006/main" xmlns:w14="http://schemas.microsoft.com/office/word/2010/wordml" xmlns:w15="http://schemas.microsoft.com/office/word/2012/wordml" xmlns:wpg="http://schemas.microsoft.com/office/word/2010/wordprocessingGroup" xmlns:wpi="http://schemas.microsoft.com/office/word/2010/wordprocessingInk" xmlns:wne="http://schemas.microsoft.com/office/word/2006/wordml" xmlns:wps="http://schemas.microsoft.com/office/word/2010/wordprocessingShape" mc:Ignorable="w14 w15 wp14">
   <w:endnote w:type="separator" w:id="-1">
     <w:p>
       <w:r>
@@ -2156,7 +2630,7 @@
 </file>
 
 <file path=word/footnotes.xml><?xml version="1.0" encoding="utf-8"?>
-<w:footnotes xmlns:wpc="http://schemas.microsoft.com/office/word/2010/wordprocessingCanvas" xmlns:mo="http://schemas.microsoft.com/office/mac/office/2008/main" xmlns:mc="http://schemas.openxmlformats.org/markup-compatibility/2006" xmlns:mv="urn:schemas-microsoft-com:mac:vml" xmlns:o="urn:schemas-microsoft-com:office:office" xmlns:r="http://schemas.openxmlformats.org/officeDocument/2006/relationships" xmlns:m="http://schemas.openxmlformats.org/officeDocument/2006/math" xmlns:v="urn:schemas-microsoft-com:vml" xmlns:wp14="http://schemas.microsoft.com/office/word/2010/wordprocessingDrawing" xmlns:wp="http://schemas.openxmlformats.org/drawingml/2006/wordprocessingDrawing" xmlns:w10="urn:schemas-microsoft-com:office:word" xmlns:w="http://schemas.openxmlformats.org/wordprocessingml/2006/main" xmlns:w14="http://schemas.microsoft.com/office/word/2010/wordml" xmlns:wpg="http://schemas.microsoft.com/office/word/2010/wordprocessingGroup" xmlns:wpi="http://schemas.microsoft.com/office/word/2010/wordprocessingInk" xmlns:wne="http://schemas.microsoft.com/office/word/2006/wordml" xmlns:wps="http://schemas.microsoft.com/office/word/2010/wordprocessingShape" mc:Ignorable="w14 wp14">
+<w:footnotes xmlns:wpc="http://schemas.microsoft.com/office/word/2010/wordprocessingCanvas" xmlns:mo="http://schemas.microsoft.com/office/mac/office/2008/main" xmlns:mc="http://schemas.openxmlformats.org/markup-compatibility/2006" xmlns:mv="urn:schemas-microsoft-com:mac:vml" xmlns:o="urn:schemas-microsoft-com:office:office" xmlns:r="http://schemas.openxmlformats.org/officeDocument/2006/relationships" xmlns:m="http://schemas.openxmlformats.org/officeDocument/2006/math" xmlns:v="urn:schemas-microsoft-com:vml" xmlns:wp14="http://schemas.microsoft.com/office/word/2010/wordprocessingDrawing" xmlns:wp="http://schemas.openxmlformats.org/drawingml/2006/wordprocessingDrawing" xmlns:w10="urn:schemas-microsoft-com:office:word" xmlns:w="http://schemas.openxmlformats.org/wordprocessingml/2006/main" xmlns:w14="http://schemas.microsoft.com/office/word/2010/wordml" xmlns:w15="http://schemas.microsoft.com/office/word/2012/wordml" xmlns:wpg="http://schemas.microsoft.com/office/word/2010/wordprocessingGroup" xmlns:wpi="http://schemas.microsoft.com/office/word/2010/wordprocessingInk" xmlns:wne="http://schemas.microsoft.com/office/word/2006/wordml" xmlns:wps="http://schemas.microsoft.com/office/word/2010/wordprocessingShape" mc:Ignorable="w14 w15 wp14">
   <w:footnote w:type="separator" w:id="-1">
     <w:p>
       <w:r>
@@ -2175,7 +2649,7 @@
 </file>
 
 <file path=word/header1.xml><?xml version="1.0" encoding="utf-8"?>
-<w:hdr xmlns:wpc="http://schemas.microsoft.com/office/word/2010/wordprocessingCanvas" xmlns:mo="http://schemas.microsoft.com/office/mac/office/2008/main" xmlns:mc="http://schemas.openxmlformats.org/markup-compatibility/2006" xmlns:mv="urn:schemas-microsoft-com:mac:vml" xmlns:o="urn:schemas-microsoft-com:office:office" xmlns:r="http://schemas.openxmlformats.org/officeDocument/2006/relationships" xmlns:m="http://schemas.openxmlformats.org/officeDocument/2006/math" xmlns:v="urn:schemas-microsoft-com:vml" xmlns:wp14="http://schemas.microsoft.com/office/word/2010/wordprocessingDrawing" xmlns:wp="http://schemas.openxmlformats.org/drawingml/2006/wordprocessingDrawing" xmlns:w10="urn:schemas-microsoft-com:office:word" xmlns:w="http://schemas.openxmlformats.org/wordprocessingml/2006/main" xmlns:w14="http://schemas.microsoft.com/office/word/2010/wordml" xmlns:wpg="http://schemas.microsoft.com/office/word/2010/wordprocessingGroup" xmlns:wpi="http://schemas.microsoft.com/office/word/2010/wordprocessingInk" xmlns:wne="http://schemas.microsoft.com/office/word/2006/wordml" xmlns:wps="http://schemas.microsoft.com/office/word/2010/wordprocessingShape" mc:Ignorable="w14 wp14">
+<w:hdr xmlns:wpc="http://schemas.microsoft.com/office/word/2010/wordprocessingCanvas" xmlns:mo="http://schemas.microsoft.com/office/mac/office/2008/main" xmlns:mc="http://schemas.openxmlformats.org/markup-compatibility/2006" xmlns:mv="urn:schemas-microsoft-com:mac:vml" xmlns:o="urn:schemas-microsoft-com:office:office" xmlns:r="http://schemas.openxmlformats.org/officeDocument/2006/relationships" xmlns:m="http://schemas.openxmlformats.org/officeDocument/2006/math" xmlns:v="urn:schemas-microsoft-com:vml" xmlns:wp14="http://schemas.microsoft.com/office/word/2010/wordprocessingDrawing" xmlns:wp="http://schemas.openxmlformats.org/drawingml/2006/wordprocessingDrawing" xmlns:w10="urn:schemas-microsoft-com:office:word" xmlns:w="http://schemas.openxmlformats.org/wordprocessingml/2006/main" xmlns:w14="http://schemas.microsoft.com/office/word/2010/wordml" xmlns:w15="http://schemas.microsoft.com/office/word/2012/wordml" xmlns:wpg="http://schemas.microsoft.com/office/word/2010/wordprocessingGroup" xmlns:wpi="http://schemas.microsoft.com/office/word/2010/wordprocessingInk" xmlns:wne="http://schemas.microsoft.com/office/word/2006/wordml" xmlns:wps="http://schemas.microsoft.com/office/word/2010/wordprocessingShape" mc:Ignorable="w14 w15 wp14">
   <w:p>
     <w:pPr>
       <w:pStyle w:val="Header"/>
@@ -2213,7 +2687,7 @@
 </file>
 
 <file path=word/header2.xml><?xml version="1.0" encoding="utf-8"?>
-<w:hdr xmlns:wpc="http://schemas.microsoft.com/office/word/2010/wordprocessingCanvas" xmlns:mo="http://schemas.microsoft.com/office/mac/office/2008/main" xmlns:mc="http://schemas.openxmlformats.org/markup-compatibility/2006" xmlns:mv="urn:schemas-microsoft-com:mac:vml" xmlns:o="urn:schemas-microsoft-com:office:office" xmlns:r="http://schemas.openxmlformats.org/officeDocument/2006/relationships" xmlns:m="http://schemas.openxmlformats.org/officeDocument/2006/math" xmlns:v="urn:schemas-microsoft-com:vml" xmlns:wp14="http://schemas.microsoft.com/office/word/2010/wordprocessingDrawing" xmlns:wp="http://schemas.openxmlformats.org/drawingml/2006/wordprocessingDrawing" xmlns:w10="urn:schemas-microsoft-com:office:word" xmlns:w="http://schemas.openxmlformats.org/wordprocessingml/2006/main" xmlns:w14="http://schemas.microsoft.com/office/word/2010/wordml" xmlns:wpg="http://schemas.microsoft.com/office/word/2010/wordprocessingGroup" xmlns:wpi="http://schemas.microsoft.com/office/word/2010/wordprocessingInk" xmlns:wne="http://schemas.microsoft.com/office/word/2006/wordml" xmlns:wps="http://schemas.microsoft.com/office/word/2010/wordprocessingShape" mc:Ignorable="w14 wp14">
+<w:hdr xmlns:wpc="http://schemas.microsoft.com/office/word/2010/wordprocessingCanvas" xmlns:mo="http://schemas.microsoft.com/office/mac/office/2008/main" xmlns:mc="http://schemas.openxmlformats.org/markup-compatibility/2006" xmlns:mv="urn:schemas-microsoft-com:mac:vml" xmlns:o="urn:schemas-microsoft-com:office:office" xmlns:r="http://schemas.openxmlformats.org/officeDocument/2006/relationships" xmlns:m="http://schemas.openxmlformats.org/officeDocument/2006/math" xmlns:v="urn:schemas-microsoft-com:vml" xmlns:wp14="http://schemas.microsoft.com/office/word/2010/wordprocessingDrawing" xmlns:wp="http://schemas.openxmlformats.org/drawingml/2006/wordprocessingDrawing" xmlns:w10="urn:schemas-microsoft-com:office:word" xmlns:w="http://schemas.openxmlformats.org/wordprocessingml/2006/main" xmlns:w14="http://schemas.microsoft.com/office/word/2010/wordml" xmlns:w15="http://schemas.microsoft.com/office/word/2012/wordml" xmlns:wpg="http://schemas.microsoft.com/office/word/2010/wordprocessingGroup" xmlns:wpi="http://schemas.microsoft.com/office/word/2010/wordprocessingInk" xmlns:wne="http://schemas.microsoft.com/office/word/2006/wordml" xmlns:wps="http://schemas.microsoft.com/office/word/2010/wordprocessingShape" mc:Ignorable="w14 w15 wp14">
   <w:p>
     <w:pPr>
       <w:pStyle w:val="Header"/>
@@ -2264,7 +2738,7 @@
 </file>
 
 <file path=word/numbering.xml><?xml version="1.0" encoding="utf-8"?>
-<w:numbering xmlns:wpc="http://schemas.microsoft.com/office/word/2010/wordprocessingCanvas" xmlns:mo="http://schemas.microsoft.com/office/mac/office/2008/main" xmlns:mc="http://schemas.openxmlformats.org/markup-compatibility/2006" xmlns:mv="urn:schemas-microsoft-com:mac:vml" xmlns:o="urn:schemas-microsoft-com:office:office" xmlns:r="http://schemas.openxmlformats.org/officeDocument/2006/relationships" xmlns:m="http://schemas.openxmlformats.org/officeDocument/2006/math" xmlns:v="urn:schemas-microsoft-com:vml" xmlns:wp14="http://schemas.microsoft.com/office/word/2010/wordprocessingDrawing" xmlns:wp="http://schemas.openxmlformats.org/drawingml/2006/wordprocessingDrawing" xmlns:w10="urn:schemas-microsoft-com:office:word" xmlns:w="http://schemas.openxmlformats.org/wordprocessingml/2006/main" xmlns:w14="http://schemas.microsoft.com/office/word/2010/wordml" xmlns:wpg="http://schemas.microsoft.com/office/word/2010/wordprocessingGroup" xmlns:wpi="http://schemas.microsoft.com/office/word/2010/wordprocessingInk" xmlns:wne="http://schemas.microsoft.com/office/word/2006/wordml" xmlns:wps="http://schemas.microsoft.com/office/word/2010/wordprocessingShape" mc:Ignorable="w14 wp14">
+<w:numbering xmlns:wpc="http://schemas.microsoft.com/office/word/2010/wordprocessingCanvas" xmlns:mo="http://schemas.microsoft.com/office/mac/office/2008/main" xmlns:mc="http://schemas.openxmlformats.org/markup-compatibility/2006" xmlns:mv="urn:schemas-microsoft-com:mac:vml" xmlns:o="urn:schemas-microsoft-com:office:office" xmlns:r="http://schemas.openxmlformats.org/officeDocument/2006/relationships" xmlns:m="http://schemas.openxmlformats.org/officeDocument/2006/math" xmlns:v="urn:schemas-microsoft-com:vml" xmlns:wp14="http://schemas.microsoft.com/office/word/2010/wordprocessingDrawing" xmlns:wp="http://schemas.openxmlformats.org/drawingml/2006/wordprocessingDrawing" xmlns:w10="urn:schemas-microsoft-com:office:word" xmlns:w="http://schemas.openxmlformats.org/wordprocessingml/2006/main" xmlns:w14="http://schemas.microsoft.com/office/word/2010/wordml" xmlns:w15="http://schemas.microsoft.com/office/word/2012/wordml" xmlns:wpg="http://schemas.microsoft.com/office/word/2010/wordprocessingGroup" xmlns:wpi="http://schemas.microsoft.com/office/word/2010/wordprocessingInk" xmlns:wne="http://schemas.microsoft.com/office/word/2006/wordml" xmlns:wps="http://schemas.microsoft.com/office/word/2010/wordprocessingShape" mc:Ignorable="w14 w15 wp14">
   <w:abstractNum w:abstractNumId="0">
     <w:nsid w:val="55F2792C"/>
     <w:multiLevelType w:val="hybridMultilevel"/>
@@ -2361,7 +2835,7 @@
 </file>
 
 <file path=word/styles.xml><?xml version="1.0" encoding="utf-8"?>
-<w:styles xmlns:mc="http://schemas.openxmlformats.org/markup-compatibility/2006" xmlns:r="http://schemas.openxmlformats.org/officeDocument/2006/relationships" xmlns:w="http://schemas.openxmlformats.org/wordprocessingml/2006/main" xmlns:w14="http://schemas.microsoft.com/office/word/2010/wordml" mc:Ignorable="w14">
+<w:styles xmlns:mc="http://schemas.openxmlformats.org/markup-compatibility/2006" xmlns:r="http://schemas.openxmlformats.org/officeDocument/2006/relationships" xmlns:w="http://schemas.openxmlformats.org/wordprocessingml/2006/main" xmlns:w14="http://schemas.microsoft.com/office/word/2010/wordml" xmlns:w15="http://schemas.microsoft.com/office/word/2012/wordml" mc:Ignorable="w14 w15">
   <w:docDefaults>
     <w:rPrDefault>
       <w:rPr>
@@ -2373,144 +2847,388 @@
     </w:rPrDefault>
     <w:pPrDefault/>
   </w:docDefaults>
-  <w:latentStyles w:defLockedState="0" w:defUIPriority="99" w:defSemiHidden="1" w:defUnhideWhenUsed="1" w:defQFormat="0" w:count="276">
-    <w:lsdException w:name="Normal" w:semiHidden="0" w:uiPriority="0" w:unhideWhenUsed="0" w:qFormat="1"/>
-    <w:lsdException w:name="heading 1" w:semiHidden="0" w:uiPriority="9" w:unhideWhenUsed="0" w:qFormat="1"/>
-    <w:lsdException w:name="heading 2" w:uiPriority="9" w:qFormat="1"/>
-    <w:lsdException w:name="heading 3" w:uiPriority="9" w:qFormat="1"/>
-    <w:lsdException w:name="heading 4" w:uiPriority="9" w:qFormat="1"/>
-    <w:lsdException w:name="heading 5" w:uiPriority="9" w:qFormat="1"/>
-    <w:lsdException w:name="heading 6" w:uiPriority="9" w:qFormat="1"/>
-    <w:lsdException w:name="heading 7" w:uiPriority="9" w:qFormat="1"/>
-    <w:lsdException w:name="heading 8" w:uiPriority="9" w:qFormat="1"/>
-    <w:lsdException w:name="heading 9" w:uiPriority="9" w:qFormat="1"/>
-    <w:lsdException w:name="toc 1" w:uiPriority="39"/>
-    <w:lsdException w:name="toc 2" w:uiPriority="39"/>
-    <w:lsdException w:name="toc 3" w:uiPriority="39"/>
-    <w:lsdException w:name="toc 4" w:uiPriority="39"/>
-    <w:lsdException w:name="toc 5" w:uiPriority="39"/>
-    <w:lsdException w:name="toc 6" w:uiPriority="39"/>
-    <w:lsdException w:name="toc 7" w:uiPriority="39"/>
-    <w:lsdException w:name="toc 8" w:uiPriority="39"/>
-    <w:lsdException w:name="toc 9" w:uiPriority="39"/>
-    <w:lsdException w:name="caption" w:uiPriority="35" w:qFormat="1"/>
-    <w:lsdException w:name="Title" w:semiHidden="0" w:uiPriority="10" w:unhideWhenUsed="0" w:qFormat="1"/>
-    <w:lsdException w:name="Default Paragraph Font" w:uiPriority="1"/>
-    <w:lsdException w:name="Subtitle" w:semiHidden="0" w:uiPriority="11" w:unhideWhenUsed="0" w:qFormat="1"/>
-    <w:lsdException w:name="Strong" w:semiHidden="0" w:uiPriority="22" w:unhideWhenUsed="0" w:qFormat="1"/>
-    <w:lsdException w:name="Emphasis" w:semiHidden="0" w:uiPriority="20" w:unhideWhenUsed="0" w:qFormat="1"/>
-    <w:lsdException w:name="Table Grid" w:semiHidden="0" w:uiPriority="59" w:unhideWhenUsed="0"/>
-    <w:lsdException w:name="Placeholder Text" w:unhideWhenUsed="0"/>
-    <w:lsdException w:name="No Spacing" w:semiHidden="0" w:uiPriority="1" w:unhideWhenUsed="0" w:qFormat="1"/>
-    <w:lsdException w:name="Light Shading" w:semiHidden="0" w:uiPriority="60" w:unhideWhenUsed="0"/>
-    <w:lsdException w:name="Light List" w:semiHidden="0" w:uiPriority="61" w:unhideWhenUsed="0"/>
-    <w:lsdException w:name="Light Grid" w:semiHidden="0" w:uiPriority="62" w:unhideWhenUsed="0"/>
-    <w:lsdException w:name="Medium Shading 1" w:semiHidden="0" w:uiPriority="63" w:unhideWhenUsed="0"/>
-    <w:lsdException w:name="Medium Shading 2" w:semiHidden="0" w:uiPriority="64" w:unhideWhenUsed="0"/>
-    <w:lsdException w:name="Medium List 1" w:semiHidden="0" w:uiPriority="65" w:unhideWhenUsed="0"/>
-    <w:lsdException w:name="Medium List 2" w:semiHidden="0" w:uiPriority="66" w:unhideWhenUsed="0"/>
-    <w:lsdException w:name="Medium Grid 1" w:semiHidden="0" w:uiPriority="67" w:unhideWhenUsed="0"/>
-    <w:lsdException w:name="Medium Grid 2" w:semiHidden="0" w:uiPriority="68" w:unhideWhenUsed="0"/>
-    <w:lsdException w:name="Medium Grid 3" w:semiHidden="0" w:uiPriority="69" w:unhideWhenUsed="0"/>
-    <w:lsdException w:name="Dark List" w:semiHidden="0" w:uiPriority="70" w:unhideWhenUsed="0"/>
-    <w:lsdException w:name="Colorful Shading" w:semiHidden="0" w:uiPriority="71" w:unhideWhenUsed="0"/>
-    <w:lsdException w:name="Colorful List" w:semiHidden="0" w:uiPriority="72" w:unhideWhenUsed="0"/>
-    <w:lsdException w:name="Colorful Grid" w:semiHidden="0" w:uiPriority="73" w:unhideWhenUsed="0"/>
-    <w:lsdException w:name="Light Shading Accent 1" w:semiHidden="0" w:uiPriority="60" w:unhideWhenUsed="0"/>
-    <w:lsdException w:name="Light List Accent 1" w:semiHidden="0" w:uiPriority="61" w:unhideWhenUsed="0"/>
-    <w:lsdException w:name="Light Grid Accent 1" w:semiHidden="0" w:uiPriority="62" w:unhideWhenUsed="0"/>
-    <w:lsdException w:name="Medium Shading 1 Accent 1" w:semiHidden="0" w:uiPriority="63" w:unhideWhenUsed="0"/>
-    <w:lsdException w:name="Medium Shading 2 Accent 1" w:semiHidden="0" w:uiPriority="64" w:unhideWhenUsed="0"/>
-    <w:lsdException w:name="Medium List 1 Accent 1" w:semiHidden="0" w:uiPriority="65" w:unhideWhenUsed="0"/>
-    <w:lsdException w:name="Revision" w:unhideWhenUsed="0"/>
-    <w:lsdException w:name="List Paragraph" w:semiHidden="0" w:uiPriority="34" w:unhideWhenUsed="0" w:qFormat="1"/>
-    <w:lsdException w:name="Quote" w:semiHidden="0" w:uiPriority="29" w:unhideWhenUsed="0" w:qFormat="1"/>
-    <w:lsdException w:name="Intense Quote" w:semiHidden="0" w:uiPriority="30" w:unhideWhenUsed="0" w:qFormat="1"/>
-    <w:lsdException w:name="Medium List 2 Accent 1" w:semiHidden="0" w:uiPriority="66" w:unhideWhenUsed="0"/>
-    <w:lsdException w:name="Medium Grid 1 Accent 1" w:semiHidden="0" w:uiPriority="67" w:unhideWhenUsed="0"/>
-    <w:lsdException w:name="Medium Grid 2 Accent 1" w:semiHidden="0" w:uiPriority="68" w:unhideWhenUsed="0"/>
-    <w:lsdException w:name="Medium Grid 3 Accent 1" w:semiHidden="0" w:uiPriority="69" w:unhideWhenUsed="0"/>
-    <w:lsdException w:name="Dark List Accent 1" w:semiHidden="0" w:uiPriority="70" w:unhideWhenUsed="0"/>
-    <w:lsdException w:name="Colorful Shading Accent 1" w:semiHidden="0" w:uiPriority="71" w:unhideWhenUsed="0"/>
-    <w:lsdException w:name="Colorful List Accent 1" w:semiHidden="0" w:uiPriority="72" w:unhideWhenUsed="0"/>
-    <w:lsdException w:name="Colorful Grid Accent 1" w:semiHidden="0" w:uiPriority="73" w:unhideWhenUsed="0"/>
-    <w:lsdException w:name="Light Shading Accent 2" w:semiHidden="0" w:uiPriority="60" w:unhideWhenUsed="0"/>
-    <w:lsdException w:name="Light List Accent 2" w:semiHidden="0" w:uiPriority="61" w:unhideWhenUsed="0"/>
-    <w:lsdException w:name="Light Grid Accent 2" w:semiHidden="0" w:uiPriority="62" w:unhideWhenUsed="0"/>
-    <w:lsdException w:name="Medium Shading 1 Accent 2" w:semiHidden="0" w:uiPriority="63" w:unhideWhenUsed="0"/>
-    <w:lsdException w:name="Medium Shading 2 Accent 2" w:semiHidden="0" w:uiPriority="64" w:unhideWhenUsed="0"/>
-    <w:lsdException w:name="Medium List 1 Accent 2" w:semiHidden="0" w:uiPriority="65" w:unhideWhenUsed="0"/>
-    <w:lsdException w:name="Medium List 2 Accent 2" w:semiHidden="0" w:uiPriority="66" w:unhideWhenUsed="0"/>
-    <w:lsdException w:name="Medium Grid 1 Accent 2" w:semiHidden="0" w:uiPriority="67" w:unhideWhenUsed="0"/>
-    <w:lsdException w:name="Medium Grid 2 Accent 2" w:semiHidden="0" w:uiPriority="68" w:unhideWhenUsed="0"/>
-    <w:lsdException w:name="Medium Grid 3 Accent 2" w:semiHidden="0" w:uiPriority="69" w:unhideWhenUsed="0"/>
-    <w:lsdException w:name="Dark List Accent 2" w:semiHidden="0" w:uiPriority="70" w:unhideWhenUsed="0"/>
-    <w:lsdException w:name="Colorful Shading Accent 2" w:semiHidden="0" w:uiPriority="71" w:unhideWhenUsed="0"/>
-    <w:lsdException w:name="Colorful List Accent 2" w:semiHidden="0" w:uiPriority="72" w:unhideWhenUsed="0"/>
-    <w:lsdException w:name="Colorful Grid Accent 2" w:semiHidden="0" w:uiPriority="73" w:unhideWhenUsed="0"/>
-    <w:lsdException w:name="Light Shading Accent 3" w:semiHidden="0" w:uiPriority="60" w:unhideWhenUsed="0"/>
-    <w:lsdException w:name="Light List Accent 3" w:semiHidden="0" w:uiPriority="61" w:unhideWhenUsed="0"/>
-    <w:lsdException w:name="Light Grid Accent 3" w:semiHidden="0" w:uiPriority="62" w:unhideWhenUsed="0"/>
-    <w:lsdException w:name="Medium Shading 1 Accent 3" w:semiHidden="0" w:uiPriority="63" w:unhideWhenUsed="0"/>
-    <w:lsdException w:name="Medium Shading 2 Accent 3" w:semiHidden="0" w:uiPriority="64" w:unhideWhenUsed="0"/>
-    <w:lsdException w:name="Medium List 1 Accent 3" w:semiHidden="0" w:uiPriority="65" w:unhideWhenUsed="0"/>
-    <w:lsdException w:name="Medium List 2 Accent 3" w:semiHidden="0" w:uiPriority="66" w:unhideWhenUsed="0"/>
-    <w:lsdException w:name="Medium Grid 1 Accent 3" w:semiHidden="0" w:uiPriority="67" w:unhideWhenUsed="0"/>
-    <w:lsdException w:name="Medium Grid 2 Accent 3" w:semiHidden="0" w:uiPriority="68" w:unhideWhenUsed="0"/>
-    <w:lsdException w:name="Medium Grid 3 Accent 3" w:semiHidden="0" w:uiPriority="69" w:unhideWhenUsed="0"/>
-    <w:lsdException w:name="Dark List Accent 3" w:semiHidden="0" w:uiPriority="70" w:unhideWhenUsed="0"/>
-    <w:lsdException w:name="Colorful Shading Accent 3" w:semiHidden="0" w:uiPriority="71" w:unhideWhenUsed="0"/>
-    <w:lsdException w:name="Colorful List Accent 3" w:semiHidden="0" w:uiPriority="72" w:unhideWhenUsed="0"/>
-    <w:lsdException w:name="Colorful Grid Accent 3" w:semiHidden="0" w:uiPriority="73" w:unhideWhenUsed="0"/>
-    <w:lsdException w:name="Light Shading Accent 4" w:semiHidden="0" w:uiPriority="60" w:unhideWhenUsed="0"/>
-    <w:lsdException w:name="Light List Accent 4" w:semiHidden="0" w:uiPriority="61" w:unhideWhenUsed="0"/>
-    <w:lsdException w:name="Light Grid Accent 4" w:semiHidden="0" w:uiPriority="62" w:unhideWhenUsed="0"/>
-    <w:lsdException w:name="Medium Shading 1 Accent 4" w:semiHidden="0" w:uiPriority="63" w:unhideWhenUsed="0"/>
-    <w:lsdException w:name="Medium Shading 2 Accent 4" w:semiHidden="0" w:uiPriority="64" w:unhideWhenUsed="0"/>
-    <w:lsdException w:name="Medium List 1 Accent 4" w:semiHidden="0" w:uiPriority="65" w:unhideWhenUsed="0"/>
-    <w:lsdException w:name="Medium List 2 Accent 4" w:semiHidden="0" w:uiPriority="66" w:unhideWhenUsed="0"/>
-    <w:lsdException w:name="Medium Grid 1 Accent 4" w:semiHidden="0" w:uiPriority="67" w:unhideWhenUsed="0"/>
-    <w:lsdException w:name="Medium Grid 2 Accent 4" w:semiHidden="0" w:uiPriority="68" w:unhideWhenUsed="0"/>
-    <w:lsdException w:name="Medium Grid 3 Accent 4" w:semiHidden="0" w:uiPriority="69" w:unhideWhenUsed="0"/>
-    <w:lsdException w:name="Dark List Accent 4" w:semiHidden="0" w:uiPriority="70" w:unhideWhenUsed="0"/>
-    <w:lsdException w:name="Colorful Shading Accent 4" w:semiHidden="0" w:uiPriority="71" w:unhideWhenUsed="0"/>
-    <w:lsdException w:name="Colorful List Accent 4" w:semiHidden="0" w:uiPriority="72" w:unhideWhenUsed="0"/>
-    <w:lsdException w:name="Colorful Grid Accent 4" w:semiHidden="0" w:uiPriority="73" w:unhideWhenUsed="0"/>
-    <w:lsdException w:name="Light Shading Accent 5" w:semiHidden="0" w:uiPriority="60" w:unhideWhenUsed="0"/>
-    <w:lsdException w:name="Light List Accent 5" w:semiHidden="0" w:uiPriority="61" w:unhideWhenUsed="0"/>
-    <w:lsdException w:name="Light Grid Accent 5" w:semiHidden="0" w:uiPriority="62" w:unhideWhenUsed="0"/>
-    <w:lsdException w:name="Medium Shading 1 Accent 5" w:semiHidden="0" w:uiPriority="63" w:unhideWhenUsed="0"/>
-    <w:lsdException w:name="Medium Shading 2 Accent 5" w:semiHidden="0" w:uiPriority="64" w:unhideWhenUsed="0"/>
-    <w:lsdException w:name="Medium List 1 Accent 5" w:semiHidden="0" w:uiPriority="65" w:unhideWhenUsed="0"/>
-    <w:lsdException w:name="Medium List 2 Accent 5" w:semiHidden="0" w:uiPriority="66" w:unhideWhenUsed="0"/>
-    <w:lsdException w:name="Medium Grid 1 Accent 5" w:semiHidden="0" w:uiPriority="67" w:unhideWhenUsed="0"/>
-    <w:lsdException w:name="Medium Grid 2 Accent 5" w:semiHidden="0" w:uiPriority="68" w:unhideWhenUsed="0"/>
-    <w:lsdException w:name="Medium Grid 3 Accent 5" w:semiHidden="0" w:uiPriority="69" w:unhideWhenUsed="0"/>
-    <w:lsdException w:name="Dark List Accent 5" w:semiHidden="0" w:uiPriority="70" w:unhideWhenUsed="0"/>
-    <w:lsdException w:name="Colorful Shading Accent 5" w:semiHidden="0" w:uiPriority="71" w:unhideWhenUsed="0"/>
-    <w:lsdException w:name="Colorful List Accent 5" w:semiHidden="0" w:uiPriority="72" w:unhideWhenUsed="0"/>
-    <w:lsdException w:name="Colorful Grid Accent 5" w:semiHidden="0" w:uiPriority="73" w:unhideWhenUsed="0"/>
-    <w:lsdException w:name="Light Shading Accent 6" w:semiHidden="0" w:uiPriority="60" w:unhideWhenUsed="0"/>
-    <w:lsdException w:name="Light List Accent 6" w:semiHidden="0" w:uiPriority="61" w:unhideWhenUsed="0"/>
-    <w:lsdException w:name="Light Grid Accent 6" w:semiHidden="0" w:uiPriority="62" w:unhideWhenUsed="0"/>
-    <w:lsdException w:name="Medium Shading 1 Accent 6" w:semiHidden="0" w:uiPriority="63" w:unhideWhenUsed="0"/>
-    <w:lsdException w:name="Medium Shading 2 Accent 6" w:semiHidden="0" w:uiPriority="64" w:unhideWhenUsed="0"/>
-    <w:lsdException w:name="Medium List 1 Accent 6" w:semiHidden="0" w:uiPriority="65" w:unhideWhenUsed="0"/>
-    <w:lsdException w:name="Medium List 2 Accent 6" w:semiHidden="0" w:uiPriority="66" w:unhideWhenUsed="0"/>
-    <w:lsdException w:name="Medium Grid 1 Accent 6" w:semiHidden="0" w:uiPriority="67" w:unhideWhenUsed="0"/>
-    <w:lsdException w:name="Medium Grid 2 Accent 6" w:semiHidden="0" w:uiPriority="68" w:unhideWhenUsed="0"/>
-    <w:lsdException w:name="Medium Grid 3 Accent 6" w:semiHidden="0" w:uiPriority="69" w:unhideWhenUsed="0"/>
-    <w:lsdException w:name="Dark List Accent 6" w:semiHidden="0" w:uiPriority="70" w:unhideWhenUsed="0"/>
-    <w:lsdException w:name="Colorful Shading Accent 6" w:semiHidden="0" w:uiPriority="71" w:unhideWhenUsed="0"/>
-    <w:lsdException w:name="Colorful List Accent 6" w:semiHidden="0" w:uiPriority="72" w:unhideWhenUsed="0"/>
-    <w:lsdException w:name="Colorful Grid Accent 6" w:semiHidden="0" w:uiPriority="73" w:unhideWhenUsed="0"/>
-    <w:lsdException w:name="Subtle Emphasis" w:semiHidden="0" w:uiPriority="19" w:unhideWhenUsed="0" w:qFormat="1"/>
-    <w:lsdException w:name="Intense Emphasis" w:semiHidden="0" w:uiPriority="21" w:unhideWhenUsed="0" w:qFormat="1"/>
-    <w:lsdException w:name="Subtle Reference" w:semiHidden="0" w:uiPriority="31" w:unhideWhenUsed="0" w:qFormat="1"/>
-    <w:lsdException w:name="Intense Reference" w:semiHidden="0" w:uiPriority="32" w:unhideWhenUsed="0" w:qFormat="1"/>
-    <w:lsdException w:name="Book Title" w:semiHidden="0" w:uiPriority="33" w:unhideWhenUsed="0" w:qFormat="1"/>
-    <w:lsdException w:name="Bibliography" w:uiPriority="37"/>
-    <w:lsdException w:name="TOC Heading" w:uiPriority="39" w:qFormat="1"/>
+  <w:latentStyles w:defLockedState="0" w:defUIPriority="99" w:defSemiHidden="0" w:defUnhideWhenUsed="0" w:defQFormat="0" w:count="381">
+    <w:lsdException w:name="Normal" w:uiPriority="0" w:qFormat="1"/>
+    <w:lsdException w:name="heading 1" w:uiPriority="9" w:qFormat="1"/>
+    <w:lsdException w:name="heading 2" w:semiHidden="1" w:uiPriority="9" w:unhideWhenUsed="1" w:qFormat="1"/>
+    <w:lsdException w:name="heading 3" w:semiHidden="1" w:uiPriority="9" w:unhideWhenUsed="1" w:qFormat="1"/>
+    <w:lsdException w:name="heading 4" w:semiHidden="1" w:uiPriority="9" w:unhideWhenUsed="1" w:qFormat="1"/>
+    <w:lsdException w:name="heading 5" w:semiHidden="1" w:uiPriority="9" w:unhideWhenUsed="1" w:qFormat="1"/>
+    <w:lsdException w:name="heading 6" w:semiHidden="1" w:uiPriority="9" w:unhideWhenUsed="1" w:qFormat="1"/>
+    <w:lsdException w:name="heading 7" w:semiHidden="1" w:uiPriority="9" w:unhideWhenUsed="1" w:qFormat="1"/>
+    <w:lsdException w:name="heading 8" w:semiHidden="1" w:uiPriority="9" w:unhideWhenUsed="1" w:qFormat="1"/>
+    <w:lsdException w:name="heading 9" w:semiHidden="1" w:uiPriority="9" w:unhideWhenUsed="1" w:qFormat="1"/>
+    <w:lsdException w:name="index 1" w:semiHidden="1" w:unhideWhenUsed="1"/>
+    <w:lsdException w:name="index 2" w:semiHidden="1" w:unhideWhenUsed="1"/>
+    <w:lsdException w:name="index 3" w:semiHidden="1" w:unhideWhenUsed="1"/>
+    <w:lsdException w:name="index 4" w:semiHidden="1" w:unhideWhenUsed="1"/>
+    <w:lsdException w:name="index 5" w:semiHidden="1" w:unhideWhenUsed="1"/>
+    <w:lsdException w:name="index 6" w:semiHidden="1" w:unhideWhenUsed="1"/>
+    <w:lsdException w:name="index 7" w:semiHidden="1" w:unhideWhenUsed="1"/>
+    <w:lsdException w:name="index 8" w:semiHidden="1" w:unhideWhenUsed="1"/>
+    <w:lsdException w:name="index 9" w:semiHidden="1" w:unhideWhenUsed="1"/>
+    <w:lsdException w:name="toc 1" w:semiHidden="1" w:uiPriority="39" w:unhideWhenUsed="1"/>
+    <w:lsdException w:name="toc 2" w:semiHidden="1" w:uiPriority="39" w:unhideWhenUsed="1"/>
+    <w:lsdException w:name="toc 3" w:semiHidden="1" w:uiPriority="39" w:unhideWhenUsed="1"/>
+    <w:lsdException w:name="toc 4" w:semiHidden="1" w:uiPriority="39" w:unhideWhenUsed="1"/>
+    <w:lsdException w:name="toc 5" w:semiHidden="1" w:uiPriority="39" w:unhideWhenUsed="1"/>
+    <w:lsdException w:name="toc 6" w:semiHidden="1" w:uiPriority="39" w:unhideWhenUsed="1"/>
+    <w:lsdException w:name="toc 7" w:semiHidden="1" w:uiPriority="39" w:unhideWhenUsed="1"/>
+    <w:lsdException w:name="toc 8" w:semiHidden="1" w:uiPriority="39" w:unhideWhenUsed="1"/>
+    <w:lsdException w:name="toc 9" w:semiHidden="1" w:uiPriority="39" w:unhideWhenUsed="1"/>
+    <w:lsdException w:name="Normal Indent" w:semiHidden="1" w:unhideWhenUsed="1"/>
+    <w:lsdException w:name="footnote text" w:semiHidden="1" w:unhideWhenUsed="1"/>
+    <w:lsdException w:name="annotation text" w:semiHidden="1" w:unhideWhenUsed="1"/>
+    <w:lsdException w:name="header" w:semiHidden="1" w:unhideWhenUsed="1"/>
+    <w:lsdException w:name="footer" w:semiHidden="1" w:unhideWhenUsed="1"/>
+    <w:lsdException w:name="index heading" w:semiHidden="1" w:unhideWhenUsed="1"/>
+    <w:lsdException w:name="caption" w:semiHidden="1" w:uiPriority="35" w:unhideWhenUsed="1" w:qFormat="1"/>
+    <w:lsdException w:name="table of figures" w:semiHidden="1" w:unhideWhenUsed="1"/>
+    <w:lsdException w:name="envelope address" w:semiHidden="1" w:unhideWhenUsed="1"/>
+    <w:lsdException w:name="envelope return" w:semiHidden="1" w:unhideWhenUsed="1"/>
+    <w:lsdException w:name="footnote reference" w:semiHidden="1" w:unhideWhenUsed="1"/>
+    <w:lsdException w:name="annotation reference" w:semiHidden="1" w:unhideWhenUsed="1"/>
+    <w:lsdException w:name="line number" w:semiHidden="1" w:unhideWhenUsed="1"/>
+    <w:lsdException w:name="page number" w:semiHidden="1" w:unhideWhenUsed="1"/>
+    <w:lsdException w:name="endnote reference" w:semiHidden="1" w:unhideWhenUsed="1"/>
+    <w:lsdException w:name="endnote text" w:semiHidden="1" w:unhideWhenUsed="1"/>
+    <w:lsdException w:name="table of authorities" w:semiHidden="1" w:unhideWhenUsed="1"/>
+    <w:lsdException w:name="macro" w:semiHidden="1" w:unhideWhenUsed="1"/>
+    <w:lsdException w:name="toa heading" w:semiHidden="1" w:unhideWhenUsed="1"/>
+    <w:lsdException w:name="List" w:semiHidden="1" w:unhideWhenUsed="1"/>
+    <w:lsdException w:name="List Bullet" w:semiHidden="1" w:unhideWhenUsed="1"/>
+    <w:lsdException w:name="List Number" w:semiHidden="1" w:unhideWhenUsed="1"/>
+    <w:lsdException w:name="List 2" w:semiHidden="1" w:unhideWhenUsed="1"/>
+    <w:lsdException w:name="List 3" w:semiHidden="1" w:unhideWhenUsed="1"/>
+    <w:lsdException w:name="List 4" w:semiHidden="1" w:unhideWhenUsed="1"/>
+    <w:lsdException w:name="List 5" w:semiHidden="1" w:unhideWhenUsed="1"/>
+    <w:lsdException w:name="List Bullet 2" w:semiHidden="1" w:unhideWhenUsed="1"/>
+    <w:lsdException w:name="List Bullet 3" w:semiHidden="1" w:unhideWhenUsed="1"/>
+    <w:lsdException w:name="List Bullet 4" w:semiHidden="1" w:unhideWhenUsed="1"/>
+    <w:lsdException w:name="List Bullet 5" w:semiHidden="1" w:unhideWhenUsed="1"/>
+    <w:lsdException w:name="List Number 2" w:semiHidden="1" w:unhideWhenUsed="1"/>
+    <w:lsdException w:name="List Number 3" w:semiHidden="1" w:unhideWhenUsed="1"/>
+    <w:lsdException w:name="List Number 4" w:semiHidden="1" w:unhideWhenUsed="1"/>
+    <w:lsdException w:name="List Number 5" w:semiHidden="1" w:unhideWhenUsed="1"/>
+    <w:lsdException w:name="Title" w:uiPriority="10" w:qFormat="1"/>
+    <w:lsdException w:name="Closing" w:semiHidden="1" w:unhideWhenUsed="1"/>
+    <w:lsdException w:name="Signature" w:semiHidden="1" w:unhideWhenUsed="1"/>
+    <w:lsdException w:name="Default Paragraph Font" w:semiHidden="1" w:uiPriority="1" w:unhideWhenUsed="1"/>
+    <w:lsdException w:name="Body Text" w:semiHidden="1" w:unhideWhenUsed="1"/>
+    <w:lsdException w:name="Body Text Indent" w:semiHidden="1" w:unhideWhenUsed="1"/>
+    <w:lsdException w:name="List Continue" w:semiHidden="1" w:unhideWhenUsed="1"/>
+    <w:lsdException w:name="List Continue 2" w:semiHidden="1" w:unhideWhenUsed="1"/>
+    <w:lsdException w:name="List Continue 3" w:semiHidden="1" w:unhideWhenUsed="1"/>
+    <w:lsdException w:name="List Continue 4" w:semiHidden="1" w:unhideWhenUsed="1"/>
+    <w:lsdException w:name="List Continue 5" w:semiHidden="1" w:unhideWhenUsed="1"/>
+    <w:lsdException w:name="Message Header" w:semiHidden="1" w:unhideWhenUsed="1"/>
+    <w:lsdException w:name="Subtitle" w:uiPriority="11" w:qFormat="1"/>
+    <w:lsdException w:name="Salutation" w:semiHidden="1" w:unhideWhenUsed="1"/>
+    <w:lsdException w:name="Date" w:semiHidden="1" w:unhideWhenUsed="1"/>
+    <w:lsdException w:name="Body Text First Indent" w:semiHidden="1" w:unhideWhenUsed="1"/>
+    <w:lsdException w:name="Body Text First Indent 2" w:semiHidden="1" w:unhideWhenUsed="1"/>
+    <w:lsdException w:name="Note Heading" w:semiHidden="1" w:unhideWhenUsed="1"/>
+    <w:lsdException w:name="Body Text 2" w:semiHidden="1" w:unhideWhenUsed="1"/>
+    <w:lsdException w:name="Body Text 3" w:semiHidden="1" w:unhideWhenUsed="1"/>
+    <w:lsdException w:name="Body Text Indent 2" w:semiHidden="1" w:unhideWhenUsed="1"/>
+    <w:lsdException w:name="Body Text Indent 3" w:semiHidden="1" w:unhideWhenUsed="1"/>
+    <w:lsdException w:name="Block Text" w:semiHidden="1" w:unhideWhenUsed="1"/>
+    <w:lsdException w:name="Hyperlink" w:semiHidden="1" w:unhideWhenUsed="1"/>
+    <w:lsdException w:name="FollowedHyperlink" w:semiHidden="1" w:unhideWhenUsed="1"/>
+    <w:lsdException w:name="Strong" w:uiPriority="22" w:qFormat="1"/>
+    <w:lsdException w:name="Emphasis" w:uiPriority="20" w:qFormat="1"/>
+    <w:lsdException w:name="Document Map" w:semiHidden="1" w:unhideWhenUsed="1"/>
+    <w:lsdException w:name="Plain Text" w:semiHidden="1" w:unhideWhenUsed="1"/>
+    <w:lsdException w:name="E-mail Signature" w:semiHidden="1" w:unhideWhenUsed="1"/>
+    <w:lsdException w:name="HTML Top of Form" w:semiHidden="1" w:unhideWhenUsed="1"/>
+    <w:lsdException w:name="HTML Bottom of Form" w:semiHidden="1" w:unhideWhenUsed="1"/>
+    <w:lsdException w:name="Normal (Web)" w:semiHidden="1" w:unhideWhenUsed="1"/>
+    <w:lsdException w:name="HTML Acronym" w:semiHidden="1" w:unhideWhenUsed="1"/>
+    <w:lsdException w:name="HTML Address" w:semiHidden="1" w:unhideWhenUsed="1"/>
+    <w:lsdException w:name="HTML Cite" w:semiHidden="1" w:unhideWhenUsed="1"/>
+    <w:lsdException w:name="HTML Code" w:semiHidden="1" w:unhideWhenUsed="1"/>
+    <w:lsdException w:name="HTML Definition" w:semiHidden="1" w:unhideWhenUsed="1"/>
+    <w:lsdException w:name="HTML Keyboard" w:semiHidden="1" w:unhideWhenUsed="1"/>
+    <w:lsdException w:name="HTML Preformatted" w:semiHidden="1" w:unhideWhenUsed="1"/>
+    <w:lsdException w:name="HTML Sample" w:semiHidden="1" w:unhideWhenUsed="1"/>
+    <w:lsdException w:name="HTML Typewriter" w:semiHidden="1" w:unhideWhenUsed="1"/>
+    <w:lsdException w:name="HTML Variable" w:semiHidden="1" w:unhideWhenUsed="1"/>
+    <w:lsdException w:name="Normal Table" w:semiHidden="1" w:unhideWhenUsed="1"/>
+    <w:lsdException w:name="annotation subject" w:semiHidden="1" w:unhideWhenUsed="1"/>
+    <w:lsdException w:name="No List" w:semiHidden="1" w:unhideWhenUsed="1"/>
+    <w:lsdException w:name="Outline List 1" w:semiHidden="1" w:unhideWhenUsed="1"/>
+    <w:lsdException w:name="Outline List 2" w:semiHidden="1" w:unhideWhenUsed="1"/>
+    <w:lsdException w:name="Outline List 3" w:semiHidden="1" w:unhideWhenUsed="1"/>
+    <w:lsdException w:name="Table Simple 1" w:semiHidden="1" w:unhideWhenUsed="1"/>
+    <w:lsdException w:name="Table Simple 2" w:semiHidden="1" w:unhideWhenUsed="1"/>
+    <w:lsdException w:name="Table Simple 3" w:semiHidden="1" w:unhideWhenUsed="1"/>
+    <w:lsdException w:name="Table Classic 1" w:semiHidden="1" w:unhideWhenUsed="1"/>
+    <w:lsdException w:name="Table Classic 2" w:semiHidden="1" w:unhideWhenUsed="1"/>
+    <w:lsdException w:name="Table Classic 3" w:semiHidden="1" w:unhideWhenUsed="1"/>
+    <w:lsdException w:name="Table Classic 4" w:semiHidden="1" w:unhideWhenUsed="1"/>
+    <w:lsdException w:name="Table Colorful 1" w:semiHidden="1" w:unhideWhenUsed="1"/>
+    <w:lsdException w:name="Table Colorful 2" w:semiHidden="1" w:unhideWhenUsed="1"/>
+    <w:lsdException w:name="Table Colorful 3" w:semiHidden="1" w:unhideWhenUsed="1"/>
+    <w:lsdException w:name="Table Columns 1" w:semiHidden="1" w:unhideWhenUsed="1"/>
+    <w:lsdException w:name="Table Columns 2" w:semiHidden="1" w:unhideWhenUsed="1"/>
+    <w:lsdException w:name="Table Columns 3" w:semiHidden="1" w:unhideWhenUsed="1"/>
+    <w:lsdException w:name="Table Columns 4" w:semiHidden="1" w:unhideWhenUsed="1"/>
+    <w:lsdException w:name="Table Columns 5" w:semiHidden="1" w:unhideWhenUsed="1"/>
+    <w:lsdException w:name="Table Grid 1" w:semiHidden="1" w:unhideWhenUsed="1"/>
+    <w:lsdException w:name="Table Grid 2" w:semiHidden="1" w:unhideWhenUsed="1"/>
+    <w:lsdException w:name="Table Grid 3" w:semiHidden="1" w:unhideWhenUsed="1"/>
+    <w:lsdException w:name="Table Grid 4" w:semiHidden="1" w:unhideWhenUsed="1"/>
+    <w:lsdException w:name="Table Grid 5" w:semiHidden="1" w:unhideWhenUsed="1"/>
+    <w:lsdException w:name="Table Grid 6" w:semiHidden="1" w:unhideWhenUsed="1"/>
+    <w:lsdException w:name="Table Grid 7" w:semiHidden="1" w:unhideWhenUsed="1"/>
+    <w:lsdException w:name="Table Grid 8" w:semiHidden="1" w:unhideWhenUsed="1"/>
+    <w:lsdException w:name="Table List 1" w:semiHidden="1" w:unhideWhenUsed="1"/>
+    <w:lsdException w:name="Table List 2" w:semiHidden="1" w:unhideWhenUsed="1"/>
+    <w:lsdException w:name="Table List 3" w:semiHidden="1" w:unhideWhenUsed="1"/>
+    <w:lsdException w:name="Table List 4" w:semiHidden="1" w:unhideWhenUsed="1"/>
+    <w:lsdException w:name="Table List 5" w:semiHidden="1" w:unhideWhenUsed="1"/>
+    <w:lsdException w:name="Table List 6" w:semiHidden="1" w:unhideWhenUsed="1"/>
+    <w:lsdException w:name="Table List 7" w:semiHidden="1" w:unhideWhenUsed="1"/>
+    <w:lsdException w:name="Table List 8" w:semiHidden="1" w:unhideWhenUsed="1"/>
+    <w:lsdException w:name="Table 3D effects 1" w:semiHidden="1" w:unhideWhenUsed="1"/>
+    <w:lsdException w:name="Table 3D effects 2" w:semiHidden="1" w:unhideWhenUsed="1"/>
+    <w:lsdException w:name="Table 3D effects 3" w:semiHidden="1" w:unhideWhenUsed="1"/>
+    <w:lsdException w:name="Table Contemporary" w:semiHidden="1" w:unhideWhenUsed="1"/>
+    <w:lsdException w:name="Table Elegant" w:semiHidden="1" w:unhideWhenUsed="1"/>
+    <w:lsdException w:name="Table Professional" w:semiHidden="1" w:unhideWhenUsed="1"/>
+    <w:lsdException w:name="Table Subtle 1" w:semiHidden="1" w:unhideWhenUsed="1"/>
+    <w:lsdException w:name="Table Subtle 2" w:semiHidden="1" w:unhideWhenUsed="1"/>
+    <w:lsdException w:name="Table Web 1" w:semiHidden="1" w:unhideWhenUsed="1"/>
+    <w:lsdException w:name="Table Web 2" w:semiHidden="1" w:unhideWhenUsed="1"/>
+    <w:lsdException w:name="Table Web 3" w:semiHidden="1" w:unhideWhenUsed="1"/>
+    <w:lsdException w:name="Balloon Text" w:semiHidden="1" w:unhideWhenUsed="1"/>
+    <w:lsdException w:name="Table Grid" w:uiPriority="59"/>
+    <w:lsdException w:name="Table Theme" w:semiHidden="1" w:unhideWhenUsed="1"/>
+    <w:lsdException w:name="Note Level 1" w:semiHidden="1" w:unhideWhenUsed="1"/>
+    <w:lsdException w:name="Note Level 2" w:semiHidden="1" w:unhideWhenUsed="1"/>
+    <w:lsdException w:name="Note Level 3" w:semiHidden="1" w:unhideWhenUsed="1"/>
+    <w:lsdException w:name="Note Level 4" w:semiHidden="1" w:unhideWhenUsed="1"/>
+    <w:lsdException w:name="Note Level 5" w:semiHidden="1" w:unhideWhenUsed="1"/>
+    <w:lsdException w:name="Note Level 6" w:semiHidden="1" w:unhideWhenUsed="1"/>
+    <w:lsdException w:name="Note Level 7" w:semiHidden="1" w:unhideWhenUsed="1"/>
+    <w:lsdException w:name="Note Level 8" w:semiHidden="1" w:unhideWhenUsed="1"/>
+    <w:lsdException w:name="Note Level 9" w:semiHidden="1" w:unhideWhenUsed="1"/>
+    <w:lsdException w:name="Placeholder Text" w:semiHidden="1"/>
+    <w:lsdException w:name="No Spacing" w:uiPriority="1" w:qFormat="1"/>
+    <w:lsdException w:name="Light Shading" w:uiPriority="60"/>
+    <w:lsdException w:name="Light List" w:uiPriority="61"/>
+    <w:lsdException w:name="Light Grid" w:uiPriority="62"/>
+    <w:lsdException w:name="Medium Shading 1" w:uiPriority="63"/>
+    <w:lsdException w:name="Medium Shading 2" w:uiPriority="64"/>
+    <w:lsdException w:name="Medium List 1" w:uiPriority="65"/>
+    <w:lsdException w:name="Medium List 2" w:uiPriority="66"/>
+    <w:lsdException w:name="Medium Grid 1" w:uiPriority="67"/>
+    <w:lsdException w:name="Medium Grid 2" w:uiPriority="68"/>
+    <w:lsdException w:name="Medium Grid 3" w:uiPriority="69"/>
+    <w:lsdException w:name="Dark List" w:uiPriority="70"/>
+    <w:lsdException w:name="Colorful Shading" w:uiPriority="71"/>
+    <w:lsdException w:name="Colorful List" w:uiPriority="72"/>
+    <w:lsdException w:name="Colorful Grid" w:uiPriority="73"/>
+    <w:lsdException w:name="Light Shading Accent 1" w:uiPriority="60"/>
+    <w:lsdException w:name="Light List Accent 1" w:uiPriority="61"/>
+    <w:lsdException w:name="Light Grid Accent 1" w:uiPriority="62"/>
+    <w:lsdException w:name="Medium Shading 1 Accent 1" w:uiPriority="63"/>
+    <w:lsdException w:name="Medium Shading 2 Accent 1" w:uiPriority="64"/>
+    <w:lsdException w:name="Medium List 1 Accent 1" w:uiPriority="65"/>
+    <w:lsdException w:name="Revision" w:semiHidden="1"/>
+    <w:lsdException w:name="List Paragraph" w:uiPriority="34" w:qFormat="1"/>
+    <w:lsdException w:name="Quote" w:uiPriority="29" w:qFormat="1"/>
+    <w:lsdException w:name="Intense Quote" w:uiPriority="30" w:qFormat="1"/>
+    <w:lsdException w:name="Medium List 2 Accent 1" w:uiPriority="66"/>
+    <w:lsdException w:name="Medium Grid 1 Accent 1" w:uiPriority="67"/>
+    <w:lsdException w:name="Medium Grid 2 Accent 1" w:uiPriority="68"/>
+    <w:lsdException w:name="Medium Grid 3 Accent 1" w:uiPriority="69"/>
+    <w:lsdException w:name="Dark List Accent 1" w:uiPriority="70"/>
+    <w:lsdException w:name="Colorful Shading Accent 1" w:uiPriority="71"/>
+    <w:lsdException w:name="Colorful List Accent 1" w:uiPriority="72"/>
+    <w:lsdException w:name="Colorful Grid Accent 1" w:uiPriority="73"/>
+    <w:lsdException w:name="Light Shading Accent 2" w:uiPriority="60"/>
+    <w:lsdException w:name="Light List Accent 2" w:uiPriority="61"/>
+    <w:lsdException w:name="Light Grid Accent 2" w:uiPriority="62"/>
+    <w:lsdException w:name="Medium Shading 1 Accent 2" w:uiPriority="63"/>
+    <w:lsdException w:name="Medium Shading 2 Accent 2" w:uiPriority="64"/>
+    <w:lsdException w:name="Medium List 1 Accent 2" w:uiPriority="65"/>
+    <w:lsdException w:name="Medium List 2 Accent 2" w:uiPriority="66"/>
+    <w:lsdException w:name="Medium Grid 1 Accent 2" w:uiPriority="67"/>
+    <w:lsdException w:name="Medium Grid 2 Accent 2" w:uiPriority="68"/>
+    <w:lsdException w:name="Medium Grid 3 Accent 2" w:uiPriority="69"/>
+    <w:lsdException w:name="Dark List Accent 2" w:uiPriority="70"/>
+    <w:lsdException w:name="Colorful Shading Accent 2" w:uiPriority="71"/>
+    <w:lsdException w:name="Colorful List Accent 2" w:uiPriority="72"/>
+    <w:lsdException w:name="Colorful Grid Accent 2" w:uiPriority="73"/>
+    <w:lsdException w:name="Light Shading Accent 3" w:uiPriority="60"/>
+    <w:lsdException w:name="Light List Accent 3" w:uiPriority="61"/>
+    <w:lsdException w:name="Light Grid Accent 3" w:uiPriority="62"/>
+    <w:lsdException w:name="Medium Shading 1 Accent 3" w:uiPriority="63"/>
+    <w:lsdException w:name="Medium Shading 2 Accent 3" w:uiPriority="64"/>
+    <w:lsdException w:name="Medium List 1 Accent 3" w:uiPriority="65"/>
+    <w:lsdException w:name="Medium List 2 Accent 3" w:uiPriority="66"/>
+    <w:lsdException w:name="Medium Grid 1 Accent 3" w:uiPriority="67"/>
+    <w:lsdException w:name="Medium Grid 2 Accent 3" w:uiPriority="68"/>
+    <w:lsdException w:name="Medium Grid 3 Accent 3" w:uiPriority="69"/>
+    <w:lsdException w:name="Dark List Accent 3" w:uiPriority="70"/>
+    <w:lsdException w:name="Colorful Shading Accent 3" w:uiPriority="71"/>
+    <w:lsdException w:name="Colorful List Accent 3" w:uiPriority="72"/>
+    <w:lsdException w:name="Colorful Grid Accent 3" w:uiPriority="73"/>
+    <w:lsdException w:name="Light Shading Accent 4" w:uiPriority="60"/>
+    <w:lsdException w:name="Light List Accent 4" w:uiPriority="61"/>
+    <w:lsdException w:name="Light Grid Accent 4" w:uiPriority="62"/>
+    <w:lsdException w:name="Medium Shading 1 Accent 4" w:uiPriority="63"/>
+    <w:lsdException w:name="Medium Shading 2 Accent 4" w:uiPriority="64"/>
+    <w:lsdException w:name="Medium List 1 Accent 4" w:uiPriority="65"/>
+    <w:lsdException w:name="Medium List 2 Accent 4" w:uiPriority="66"/>
+    <w:lsdException w:name="Medium Grid 1 Accent 4" w:uiPriority="67"/>
+    <w:lsdException w:name="Medium Grid 2 Accent 4" w:uiPriority="68"/>
+    <w:lsdException w:name="Medium Grid 3 Accent 4" w:uiPriority="69"/>
+    <w:lsdException w:name="Dark List Accent 4" w:uiPriority="70"/>
+    <w:lsdException w:name="Colorful Shading Accent 4" w:uiPriority="71"/>
+    <w:lsdException w:name="Colorful List Accent 4" w:uiPriority="72"/>
+    <w:lsdException w:name="Colorful Grid Accent 4" w:uiPriority="73"/>
+    <w:lsdException w:name="Light Shading Accent 5" w:uiPriority="60"/>
+    <w:lsdException w:name="Light List Accent 5" w:uiPriority="61"/>
+    <w:lsdException w:name="Light Grid Accent 5" w:uiPriority="62"/>
+    <w:lsdException w:name="Medium Shading 1 Accent 5" w:uiPriority="63"/>
+    <w:lsdException w:name="Medium Shading 2 Accent 5" w:uiPriority="64"/>
+    <w:lsdException w:name="Medium List 1 Accent 5" w:uiPriority="65"/>
+    <w:lsdException w:name="Medium List 2 Accent 5" w:uiPriority="66"/>
+    <w:lsdException w:name="Medium Grid 1 Accent 5" w:uiPriority="67"/>
+    <w:lsdException w:name="Medium Grid 2 Accent 5" w:uiPriority="68"/>
+    <w:lsdException w:name="Medium Grid 3 Accent 5" w:uiPriority="69"/>
+    <w:lsdException w:name="Dark List Accent 5" w:uiPriority="70"/>
+    <w:lsdException w:name="Colorful Shading Accent 5" w:uiPriority="71"/>
+    <w:lsdException w:name="Colorful List Accent 5" w:uiPriority="72"/>
+    <w:lsdException w:name="Colorful Grid Accent 5" w:uiPriority="73"/>
+    <w:lsdException w:name="Light Shading Accent 6" w:uiPriority="60"/>
+    <w:lsdException w:name="Light List Accent 6" w:uiPriority="61"/>
+    <w:lsdException w:name="Light Grid Accent 6" w:uiPriority="62"/>
+    <w:lsdException w:name="Medium Shading 1 Accent 6" w:uiPriority="63"/>
+    <w:lsdException w:name="Medium Shading 2 Accent 6" w:uiPriority="64"/>
+    <w:lsdException w:name="Medium List 1 Accent 6" w:uiPriority="65"/>
+    <w:lsdException w:name="Medium List 2 Accent 6" w:uiPriority="66"/>
+    <w:lsdException w:name="Medium Grid 1 Accent 6" w:uiPriority="67"/>
+    <w:lsdException w:name="Medium Grid 2 Accent 6" w:uiPriority="68"/>
+    <w:lsdException w:name="Medium Grid 3 Accent 6" w:uiPriority="69"/>
+    <w:lsdException w:name="Dark List Accent 6" w:uiPriority="70"/>
+    <w:lsdException w:name="Colorful Shading Accent 6" w:uiPriority="71"/>
+    <w:lsdException w:name="Colorful List Accent 6" w:uiPriority="72"/>
+    <w:lsdException w:name="Colorful Grid Accent 6" w:uiPriority="73"/>
+    <w:lsdException w:name="Subtle Emphasis" w:uiPriority="19" w:qFormat="1"/>
+    <w:lsdException w:name="Intense Emphasis" w:uiPriority="21" w:qFormat="1"/>
+    <w:lsdException w:name="Subtle Reference" w:uiPriority="31" w:qFormat="1"/>
+    <w:lsdException w:name="Intense Reference" w:uiPriority="32" w:qFormat="1"/>
+    <w:lsdException w:name="Book Title" w:uiPriority="33" w:qFormat="1"/>
+    <w:lsdException w:name="Bibliography" w:semiHidden="1" w:uiPriority="37" w:unhideWhenUsed="1"/>
+    <w:lsdException w:name="TOC Heading" w:semiHidden="1" w:uiPriority="39" w:unhideWhenUsed="1" w:qFormat="1"/>
+    <w:lsdException w:name="Plain Table 1" w:uiPriority="41"/>
+    <w:lsdException w:name="Plain Table 2" w:uiPriority="42"/>
+    <w:lsdException w:name="Plain Table 3" w:uiPriority="43"/>
+    <w:lsdException w:name="Plain Table 4" w:uiPriority="44"/>
+    <w:lsdException w:name="Plain Table 5" w:uiPriority="45"/>
+    <w:lsdException w:name="Grid Table Light" w:uiPriority="40"/>
+    <w:lsdException w:name="Grid Table 1 Light" w:uiPriority="46"/>
+    <w:lsdException w:name="Grid Table 2" w:uiPriority="47"/>
+    <w:lsdException w:name="Grid Table 3" w:uiPriority="48"/>
+    <w:lsdException w:name="Grid Table 4" w:uiPriority="49"/>
+    <w:lsdException w:name="Grid Table 5 Dark" w:uiPriority="50"/>
+    <w:lsdException w:name="Grid Table 6 Colorful" w:uiPriority="51"/>
+    <w:lsdException w:name="Grid Table 7 Colorful" w:uiPriority="52"/>
+    <w:lsdException w:name="Grid Table 1 Light Accent 1" w:uiPriority="46"/>
+    <w:lsdException w:name="Grid Table 2 Accent 1" w:uiPriority="47"/>
+    <w:lsdException w:name="Grid Table 3 Accent 1" w:uiPriority="48"/>
+    <w:lsdException w:name="Grid Table 4 Accent 1" w:uiPriority="49"/>
+    <w:lsdException w:name="Grid Table 5 Dark Accent 1" w:uiPriority="50"/>
+    <w:lsdException w:name="Grid Table 6 Colorful Accent 1" w:uiPriority="51"/>
+    <w:lsdException w:name="Grid Table 7 Colorful Accent 1" w:uiPriority="52"/>
+    <w:lsdException w:name="Grid Table 1 Light Accent 2" w:uiPriority="46"/>
+    <w:lsdException w:name="Grid Table 2 Accent 2" w:uiPriority="47"/>
+    <w:lsdException w:name="Grid Table 3 Accent 2" w:uiPriority="48"/>
+    <w:lsdException w:name="Grid Table 4 Accent 2" w:uiPriority="49"/>
+    <w:lsdException w:name="Grid Table 5 Dark Accent 2" w:uiPriority="50"/>
+    <w:lsdException w:name="Grid Table 6 Colorful Accent 2" w:uiPriority="51"/>
+    <w:lsdException w:name="Grid Table 7 Colorful Accent 2" w:uiPriority="52"/>
+    <w:lsdException w:name="Grid Table 1 Light Accent 3" w:uiPriority="46"/>
+    <w:lsdException w:name="Grid Table 2 Accent 3" w:uiPriority="47"/>
+    <w:lsdException w:name="Grid Table 3 Accent 3" w:uiPriority="48"/>
+    <w:lsdException w:name="Grid Table 4 Accent 3" w:uiPriority="49"/>
+    <w:lsdException w:name="Grid Table 5 Dark Accent 3" w:uiPriority="50"/>
+    <w:lsdException w:name="Grid Table 6 Colorful Accent 3" w:uiPriority="51"/>
+    <w:lsdException w:name="Grid Table 7 Colorful Accent 3" w:uiPriority="52"/>
+    <w:lsdException w:name="Grid Table 1 Light Accent 4" w:uiPriority="46"/>
+    <w:lsdException w:name="Grid Table 2 Accent 4" w:uiPriority="47"/>
+    <w:lsdException w:name="Grid Table 3 Accent 4" w:uiPriority="48"/>
+    <w:lsdException w:name="Grid Table 4 Accent 4" w:uiPriority="49"/>
+    <w:lsdException w:name="Grid Table 5 Dark Accent 4" w:uiPriority="50"/>
+    <w:lsdException w:name="Grid Table 6 Colorful Accent 4" w:uiPriority="51"/>
+    <w:lsdException w:name="Grid Table 7 Colorful Accent 4" w:uiPriority="52"/>
+    <w:lsdException w:name="Grid Table 1 Light Accent 5" w:uiPriority="46"/>
+    <w:lsdException w:name="Grid Table 2 Accent 5" w:uiPriority="47"/>
+    <w:lsdException w:name="Grid Table 3 Accent 5" w:uiPriority="48"/>
+    <w:lsdException w:name="Grid Table 4 Accent 5" w:uiPriority="49"/>
+    <w:lsdException w:name="Grid Table 5 Dark Accent 5" w:uiPriority="50"/>
+    <w:lsdException w:name="Grid Table 6 Colorful Accent 5" w:uiPriority="51"/>
+    <w:lsdException w:name="Grid Table 7 Colorful Accent 5" w:uiPriority="52"/>
+    <w:lsdException w:name="Grid Table 1 Light Accent 6" w:uiPriority="46"/>
+    <w:lsdException w:name="Grid Table 2 Accent 6" w:uiPriority="47"/>
+    <w:lsdException w:name="Grid Table 3 Accent 6" w:uiPriority="48"/>
+    <w:lsdException w:name="Grid Table 4 Accent 6" w:uiPriority="49"/>
+    <w:lsdException w:name="Grid Table 5 Dark Accent 6" w:uiPriority="50"/>
+    <w:lsdException w:name="Grid Table 6 Colorful Accent 6" w:uiPriority="51"/>
+    <w:lsdException w:name="Grid Table 7 Colorful Accent 6" w:uiPriority="52"/>
+    <w:lsdException w:name="List Table 1 Light" w:uiPriority="46"/>
+    <w:lsdException w:name="List Table 2" w:uiPriority="47"/>
+    <w:lsdException w:name="List Table 3" w:uiPriority="48"/>
+    <w:lsdException w:name="List Table 4" w:uiPriority="49"/>
+    <w:lsdException w:name="List Table 5 Dark" w:uiPriority="50"/>
+    <w:lsdException w:name="List Table 6 Colorful" w:uiPriority="51"/>
+    <w:lsdException w:name="List Table 7 Colorful" w:uiPriority="52"/>
+    <w:lsdException w:name="List Table 1 Light Accent 1" w:uiPriority="46"/>
+    <w:lsdException w:name="List Table 2 Accent 1" w:uiPriority="47"/>
+    <w:lsdException w:name="List Table 3 Accent 1" w:uiPriority="48"/>
+    <w:lsdException w:name="List Table 4 Accent 1" w:uiPriority="49"/>
+    <w:lsdException w:name="List Table 5 Dark Accent 1" w:uiPriority="50"/>
+    <w:lsdException w:name="List Table 6 Colorful Accent 1" w:uiPriority="51"/>
+    <w:lsdException w:name="List Table 7 Colorful Accent 1" w:uiPriority="52"/>
+    <w:lsdException w:name="List Table 1 Light Accent 2" w:uiPriority="46"/>
+    <w:lsdException w:name="List Table 2 Accent 2" w:uiPriority="47"/>
+    <w:lsdException w:name="List Table 3 Accent 2" w:uiPriority="48"/>
+    <w:lsdException w:name="List Table 4 Accent 2" w:uiPriority="49"/>
+    <w:lsdException w:name="List Table 5 Dark Accent 2" w:uiPriority="50"/>
+    <w:lsdException w:name="List Table 6 Colorful Accent 2" w:uiPriority="51"/>
+    <w:lsdException w:name="List Table 7 Colorful Accent 2" w:uiPriority="52"/>
+    <w:lsdException w:name="List Table 1 Light Accent 3" w:uiPriority="46"/>
+    <w:lsdException w:name="List Table 2 Accent 3" w:uiPriority="47"/>
+    <w:lsdException w:name="List Table 3 Accent 3" w:uiPriority="48"/>
+    <w:lsdException w:name="List Table 4 Accent 3" w:uiPriority="49"/>
+    <w:lsdException w:name="List Table 5 Dark Accent 3" w:uiPriority="50"/>
+    <w:lsdException w:name="List Table 6 Colorful Accent 3" w:uiPriority="51"/>
+    <w:lsdException w:name="List Table 7 Colorful Accent 3" w:uiPriority="52"/>
+    <w:lsdException w:name="List Table 1 Light Accent 4" w:uiPriority="46"/>
+    <w:lsdException w:name="List Table 2 Accent 4" w:uiPriority="47"/>
+    <w:lsdException w:name="List Table 3 Accent 4" w:uiPriority="48"/>
+    <w:lsdException w:name="List Table 4 Accent 4" w:uiPriority="49"/>
+    <w:lsdException w:name="List Table 5 Dark Accent 4" w:uiPriority="50"/>
+    <w:lsdException w:name="List Table 6 Colorful Accent 4" w:uiPriority="51"/>
+    <w:lsdException w:name="List Table 7 Colorful Accent 4" w:uiPriority="52"/>
+    <w:lsdException w:name="List Table 1 Light Accent 5" w:uiPriority="46"/>
+    <w:lsdException w:name="List Table 2 Accent 5" w:uiPriority="47"/>
+    <w:lsdException w:name="List Table 3 Accent 5" w:uiPriority="48"/>
+    <w:lsdException w:name="List Table 4 Accent 5" w:uiPriority="49"/>
+    <w:lsdException w:name="List Table 5 Dark Accent 5" w:uiPriority="50"/>
+    <w:lsdException w:name="List Table 6 Colorful Accent 5" w:uiPriority="51"/>
+    <w:lsdException w:name="List Table 7 Colorful Accent 5" w:uiPriority="52"/>
+    <w:lsdException w:name="List Table 1 Light Accent 6" w:uiPriority="46"/>
+    <w:lsdException w:name="List Table 2 Accent 6" w:uiPriority="47"/>
+    <w:lsdException w:name="List Table 3 Accent 6" w:uiPriority="48"/>
+    <w:lsdException w:name="List Table 4 Accent 6" w:uiPriority="49"/>
+    <w:lsdException w:name="List Table 5 Dark Accent 6" w:uiPriority="50"/>
+    <w:lsdException w:name="List Table 6 Colorful Accent 6" w:uiPriority="51"/>
+    <w:lsdException w:name="List Table 7 Colorful Accent 6" w:uiPriority="52"/>
+    <w:lsdException w:name="Mention" w:semiHidden="1" w:unhideWhenUsed="1"/>
   </w:latentStyles>
   <w:style w:type="paragraph" w:default="1" w:styleId="Normal">
     <w:name w:val="Normal"/>
@@ -2519,6 +3237,7 @@
   <w:style w:type="character" w:default="1" w:styleId="DefaultParagraphFont">
     <w:name w:val="Default Paragraph Font"/>
     <w:uiPriority w:val="1"/>
+    <w:semiHidden/>
     <w:unhideWhenUsed/>
   </w:style>
   <w:style w:type="table" w:default="1" w:styleId="TableNormal">
@@ -2582,230 +3301,37 @@
     <w:unhideWhenUsed/>
     <w:rsid w:val="00F4114E"/>
   </w:style>
-</w:styles>
-</file>
-
-<file path=word/stylesWithEffects.xml><?xml version="1.0" encoding="utf-8"?>
-<w:styles xmlns:wpc="http://schemas.microsoft.com/office/word/2010/wordprocessingCanvas" xmlns:mo="http://schemas.microsoft.com/office/mac/office/2008/main" xmlns:mc="http://schemas.openxmlformats.org/markup-compatibility/2006" xmlns:mv="urn:schemas-microsoft-com:mac:vml" xmlns:o="urn:schemas-microsoft-com:office:office" xmlns:r="http://schemas.openxmlformats.org/officeDocument/2006/relationships" xmlns:m="http://schemas.openxmlformats.org/officeDocument/2006/math" xmlns:v="urn:schemas-microsoft-com:vml" xmlns:wp14="http://schemas.microsoft.com/office/word/2010/wordprocessingDrawing" xmlns:wp="http://schemas.openxmlformats.org/drawingml/2006/wordprocessingDrawing" xmlns:w10="urn:schemas-microsoft-com:office:word" xmlns:w="http://schemas.openxmlformats.org/wordprocessingml/2006/main" xmlns:w14="http://schemas.microsoft.com/office/word/2010/wordml" xmlns:wpg="http://schemas.microsoft.com/office/word/2010/wordprocessingGroup" xmlns:wpi="http://schemas.microsoft.com/office/word/2010/wordprocessingInk" xmlns:wne="http://schemas.microsoft.com/office/word/2006/wordml" xmlns:wps="http://schemas.microsoft.com/office/word/2010/wordprocessingShape" mc:Ignorable="w14 wp14">
-  <w:docDefaults>
-    <w:rPrDefault>
-      <w:rPr>
-        <w:rFonts w:asciiTheme="minorHAnsi" w:eastAsiaTheme="minorEastAsia" w:hAnsiTheme="minorHAnsi" w:cstheme="minorBidi"/>
-        <w:sz w:val="24"/>
-        <w:szCs w:val="24"/>
-        <w:lang w:val="en-US" w:eastAsia="en-US" w:bidi="ar-SA"/>
-      </w:rPr>
-    </w:rPrDefault>
-    <w:pPrDefault/>
-  </w:docDefaults>
-  <w:latentStyles w:defLockedState="0" w:defUIPriority="99" w:defSemiHidden="1" w:defUnhideWhenUsed="1" w:defQFormat="0" w:count="276">
-    <w:lsdException w:name="Normal" w:semiHidden="0" w:uiPriority="0" w:unhideWhenUsed="0" w:qFormat="1"/>
-    <w:lsdException w:name="heading 1" w:semiHidden="0" w:uiPriority="9" w:unhideWhenUsed="0" w:qFormat="1"/>
-    <w:lsdException w:name="heading 2" w:uiPriority="9" w:qFormat="1"/>
-    <w:lsdException w:name="heading 3" w:uiPriority="9" w:qFormat="1"/>
-    <w:lsdException w:name="heading 4" w:uiPriority="9" w:qFormat="1"/>
-    <w:lsdException w:name="heading 5" w:uiPriority="9" w:qFormat="1"/>
-    <w:lsdException w:name="heading 6" w:uiPriority="9" w:qFormat="1"/>
-    <w:lsdException w:name="heading 7" w:uiPriority="9" w:qFormat="1"/>
-    <w:lsdException w:name="heading 8" w:uiPriority="9" w:qFormat="1"/>
-    <w:lsdException w:name="heading 9" w:uiPriority="9" w:qFormat="1"/>
-    <w:lsdException w:name="toc 1" w:uiPriority="39"/>
-    <w:lsdException w:name="toc 2" w:uiPriority="39"/>
-    <w:lsdException w:name="toc 3" w:uiPriority="39"/>
-    <w:lsdException w:name="toc 4" w:uiPriority="39"/>
-    <w:lsdException w:name="toc 5" w:uiPriority="39"/>
-    <w:lsdException w:name="toc 6" w:uiPriority="39"/>
-    <w:lsdException w:name="toc 7" w:uiPriority="39"/>
-    <w:lsdException w:name="toc 8" w:uiPriority="39"/>
-    <w:lsdException w:name="toc 9" w:uiPriority="39"/>
-    <w:lsdException w:name="caption" w:uiPriority="35" w:qFormat="1"/>
-    <w:lsdException w:name="Title" w:semiHidden="0" w:uiPriority="10" w:unhideWhenUsed="0" w:qFormat="1"/>
-    <w:lsdException w:name="Default Paragraph Font" w:uiPriority="1"/>
-    <w:lsdException w:name="Subtitle" w:semiHidden="0" w:uiPriority="11" w:unhideWhenUsed="0" w:qFormat="1"/>
-    <w:lsdException w:name="Strong" w:semiHidden="0" w:uiPriority="22" w:unhideWhenUsed="0" w:qFormat="1"/>
-    <w:lsdException w:name="Emphasis" w:semiHidden="0" w:uiPriority="20" w:unhideWhenUsed="0" w:qFormat="1"/>
-    <w:lsdException w:name="Table Grid" w:semiHidden="0" w:uiPriority="59" w:unhideWhenUsed="0"/>
-    <w:lsdException w:name="Placeholder Text" w:unhideWhenUsed="0"/>
-    <w:lsdException w:name="No Spacing" w:semiHidden="0" w:uiPriority="1" w:unhideWhenUsed="0" w:qFormat="1"/>
-    <w:lsdException w:name="Light Shading" w:semiHidden="0" w:uiPriority="60" w:unhideWhenUsed="0"/>
-    <w:lsdException w:name="Light List" w:semiHidden="0" w:uiPriority="61" w:unhideWhenUsed="0"/>
-    <w:lsdException w:name="Light Grid" w:semiHidden="0" w:uiPriority="62" w:unhideWhenUsed="0"/>
-    <w:lsdException w:name="Medium Shading 1" w:semiHidden="0" w:uiPriority="63" w:unhideWhenUsed="0"/>
-    <w:lsdException w:name="Medium Shading 2" w:semiHidden="0" w:uiPriority="64" w:unhideWhenUsed="0"/>
-    <w:lsdException w:name="Medium List 1" w:semiHidden="0" w:uiPriority="65" w:unhideWhenUsed="0"/>
-    <w:lsdException w:name="Medium List 2" w:semiHidden="0" w:uiPriority="66" w:unhideWhenUsed="0"/>
-    <w:lsdException w:name="Medium Grid 1" w:semiHidden="0" w:uiPriority="67" w:unhideWhenUsed="0"/>
-    <w:lsdException w:name="Medium Grid 2" w:semiHidden="0" w:uiPriority="68" w:unhideWhenUsed="0"/>
-    <w:lsdException w:name="Medium Grid 3" w:semiHidden="0" w:uiPriority="69" w:unhideWhenUsed="0"/>
-    <w:lsdException w:name="Dark List" w:semiHidden="0" w:uiPriority="70" w:unhideWhenUsed="0"/>
-    <w:lsdException w:name="Colorful Shading" w:semiHidden="0" w:uiPriority="71" w:unhideWhenUsed="0"/>
-    <w:lsdException w:name="Colorful List" w:semiHidden="0" w:uiPriority="72" w:unhideWhenUsed="0"/>
-    <w:lsdException w:name="Colorful Grid" w:semiHidden="0" w:uiPriority="73" w:unhideWhenUsed="0"/>
-    <w:lsdException w:name="Light Shading Accent 1" w:semiHidden="0" w:uiPriority="60" w:unhideWhenUsed="0"/>
-    <w:lsdException w:name="Light List Accent 1" w:semiHidden="0" w:uiPriority="61" w:unhideWhenUsed="0"/>
-    <w:lsdException w:name="Light Grid Accent 1" w:semiHidden="0" w:uiPriority="62" w:unhideWhenUsed="0"/>
-    <w:lsdException w:name="Medium Shading 1 Accent 1" w:semiHidden="0" w:uiPriority="63" w:unhideWhenUsed="0"/>
-    <w:lsdException w:name="Medium Shading 2 Accent 1" w:semiHidden="0" w:uiPriority="64" w:unhideWhenUsed="0"/>
-    <w:lsdException w:name="Medium List 1 Accent 1" w:semiHidden="0" w:uiPriority="65" w:unhideWhenUsed="0"/>
-    <w:lsdException w:name="Revision" w:unhideWhenUsed="0"/>
-    <w:lsdException w:name="List Paragraph" w:semiHidden="0" w:uiPriority="34" w:unhideWhenUsed="0" w:qFormat="1"/>
-    <w:lsdException w:name="Quote" w:semiHidden="0" w:uiPriority="29" w:unhideWhenUsed="0" w:qFormat="1"/>
-    <w:lsdException w:name="Intense Quote" w:semiHidden="0" w:uiPriority="30" w:unhideWhenUsed="0" w:qFormat="1"/>
-    <w:lsdException w:name="Medium List 2 Accent 1" w:semiHidden="0" w:uiPriority="66" w:unhideWhenUsed="0"/>
-    <w:lsdException w:name="Medium Grid 1 Accent 1" w:semiHidden="0" w:uiPriority="67" w:unhideWhenUsed="0"/>
-    <w:lsdException w:name="Medium Grid 2 Accent 1" w:semiHidden="0" w:uiPriority="68" w:unhideWhenUsed="0"/>
-    <w:lsdException w:name="Medium Grid 3 Accent 1" w:semiHidden="0" w:uiPriority="69" w:unhideWhenUsed="0"/>
-    <w:lsdException w:name="Dark List Accent 1" w:semiHidden="0" w:uiPriority="70" w:unhideWhenUsed="0"/>
-    <w:lsdException w:name="Colorful Shading Accent 1" w:semiHidden="0" w:uiPriority="71" w:unhideWhenUsed="0"/>
-    <w:lsdException w:name="Colorful List Accent 1" w:semiHidden="0" w:uiPriority="72" w:unhideWhenUsed="0"/>
-    <w:lsdException w:name="Colorful Grid Accent 1" w:semiHidden="0" w:uiPriority="73" w:unhideWhenUsed="0"/>
-    <w:lsdException w:name="Light Shading Accent 2" w:semiHidden="0" w:uiPriority="60" w:unhideWhenUsed="0"/>
-    <w:lsdException w:name="Light List Accent 2" w:semiHidden="0" w:uiPriority="61" w:unhideWhenUsed="0"/>
-    <w:lsdException w:name="Light Grid Accent 2" w:semiHidden="0" w:uiPriority="62" w:unhideWhenUsed="0"/>
-    <w:lsdException w:name="Medium Shading 1 Accent 2" w:semiHidden="0" w:uiPriority="63" w:unhideWhenUsed="0"/>
-    <w:lsdException w:name="Medium Shading 2 Accent 2" w:semiHidden="0" w:uiPriority="64" w:unhideWhenUsed="0"/>
-    <w:lsdException w:name="Medium List 1 Accent 2" w:semiHidden="0" w:uiPriority="65" w:unhideWhenUsed="0"/>
-    <w:lsdException w:name="Medium List 2 Accent 2" w:semiHidden="0" w:uiPriority="66" w:unhideWhenUsed="0"/>
-    <w:lsdException w:name="Medium Grid 1 Accent 2" w:semiHidden="0" w:uiPriority="67" w:unhideWhenUsed="0"/>
-    <w:lsdException w:name="Medium Grid 2 Accent 2" w:semiHidden="0" w:uiPriority="68" w:unhideWhenUsed="0"/>
-    <w:lsdException w:name="Medium Grid 3 Accent 2" w:semiHidden="0" w:uiPriority="69" w:unhideWhenUsed="0"/>
-    <w:lsdException w:name="Dark List Accent 2" w:semiHidden="0" w:uiPriority="70" w:unhideWhenUsed="0"/>
-    <w:lsdException w:name="Colorful Shading Accent 2" w:semiHidden="0" w:uiPriority="71" w:unhideWhenUsed="0"/>
-    <w:lsdException w:name="Colorful List Accent 2" w:semiHidden="0" w:uiPriority="72" w:unhideWhenUsed="0"/>
-    <w:lsdException w:name="Colorful Grid Accent 2" w:semiHidden="0" w:uiPriority="73" w:unhideWhenUsed="0"/>
-    <w:lsdException w:name="Light Shading Accent 3" w:semiHidden="0" w:uiPriority="60" w:unhideWhenUsed="0"/>
-    <w:lsdException w:name="Light List Accent 3" w:semiHidden="0" w:uiPriority="61" w:unhideWhenUsed="0"/>
-    <w:lsdException w:name="Light Grid Accent 3" w:semiHidden="0" w:uiPriority="62" w:unhideWhenUsed="0"/>
-    <w:lsdException w:name="Medium Shading 1 Accent 3" w:semiHidden="0" w:uiPriority="63" w:unhideWhenUsed="0"/>
-    <w:lsdException w:name="Medium Shading 2 Accent 3" w:semiHidden="0" w:uiPriority="64" w:unhideWhenUsed="0"/>
-    <w:lsdException w:name="Medium List 1 Accent 3" w:semiHidden="0" w:uiPriority="65" w:unhideWhenUsed="0"/>
-    <w:lsdException w:name="Medium List 2 Accent 3" w:semiHidden="0" w:uiPriority="66" w:unhideWhenUsed="0"/>
-    <w:lsdException w:name="Medium Grid 1 Accent 3" w:semiHidden="0" w:uiPriority="67" w:unhideWhenUsed="0"/>
-    <w:lsdException w:name="Medium Grid 2 Accent 3" w:semiHidden="0" w:uiPriority="68" w:unhideWhenUsed="0"/>
-    <w:lsdException w:name="Medium Grid 3 Accent 3" w:semiHidden="0" w:uiPriority="69" w:unhideWhenUsed="0"/>
-    <w:lsdException w:name="Dark List Accent 3" w:semiHidden="0" w:uiPriority="70" w:unhideWhenUsed="0"/>
-    <w:lsdException w:name="Colorful Shading Accent 3" w:semiHidden="0" w:uiPriority="71" w:unhideWhenUsed="0"/>
-    <w:lsdException w:name="Colorful List Accent 3" w:semiHidden="0" w:uiPriority="72" w:unhideWhenUsed="0"/>
-    <w:lsdException w:name="Colorful Grid Accent 3" w:semiHidden="0" w:uiPriority="73" w:unhideWhenUsed="0"/>
-    <w:lsdException w:name="Light Shading Accent 4" w:semiHidden="0" w:uiPriority="60" w:unhideWhenUsed="0"/>
-    <w:lsdException w:name="Light List Accent 4" w:semiHidden="0" w:uiPriority="61" w:unhideWhenUsed="0"/>
-    <w:lsdException w:name="Light Grid Accent 4" w:semiHidden="0" w:uiPriority="62" w:unhideWhenUsed="0"/>
-    <w:lsdException w:name="Medium Shading 1 Accent 4" w:semiHidden="0" w:uiPriority="63" w:unhideWhenUsed="0"/>
-    <w:lsdException w:name="Medium Shading 2 Accent 4" w:semiHidden="0" w:uiPriority="64" w:unhideWhenUsed="0"/>
-    <w:lsdException w:name="Medium List 1 Accent 4" w:semiHidden="0" w:uiPriority="65" w:unhideWhenUsed="0"/>
-    <w:lsdException w:name="Medium List 2 Accent 4" w:semiHidden="0" w:uiPriority="66" w:unhideWhenUsed="0"/>
-    <w:lsdException w:name="Medium Grid 1 Accent 4" w:semiHidden="0" w:uiPriority="67" w:unhideWhenUsed="0"/>
-    <w:lsdException w:name="Medium Grid 2 Accent 4" w:semiHidden="0" w:uiPriority="68" w:unhideWhenUsed="0"/>
-    <w:lsdException w:name="Medium Grid 3 Accent 4" w:semiHidden="0" w:uiPriority="69" w:unhideWhenUsed="0"/>
-    <w:lsdException w:name="Dark List Accent 4" w:semiHidden="0" w:uiPriority="70" w:unhideWhenUsed="0"/>
-    <w:lsdException w:name="Colorful Shading Accent 4" w:semiHidden="0" w:uiPriority="71" w:unhideWhenUsed="0"/>
-    <w:lsdException w:name="Colorful List Accent 4" w:semiHidden="0" w:uiPriority="72" w:unhideWhenUsed="0"/>
-    <w:lsdException w:name="Colorful Grid Accent 4" w:semiHidden="0" w:uiPriority="73" w:unhideWhenUsed="0"/>
-    <w:lsdException w:name="Light Shading Accent 5" w:semiHidden="0" w:uiPriority="60" w:unhideWhenUsed="0"/>
-    <w:lsdException w:name="Light List Accent 5" w:semiHidden="0" w:uiPriority="61" w:unhideWhenUsed="0"/>
-    <w:lsdException w:name="Light Grid Accent 5" w:semiHidden="0" w:uiPriority="62" w:unhideWhenUsed="0"/>
-    <w:lsdException w:name="Medium Shading 1 Accent 5" w:semiHidden="0" w:uiPriority="63" w:unhideWhenUsed="0"/>
-    <w:lsdException w:name="Medium Shading 2 Accent 5" w:semiHidden="0" w:uiPriority="64" w:unhideWhenUsed="0"/>
-    <w:lsdException w:name="Medium List 1 Accent 5" w:semiHidden="0" w:uiPriority="65" w:unhideWhenUsed="0"/>
-    <w:lsdException w:name="Medium List 2 Accent 5" w:semiHidden="0" w:uiPriority="66" w:unhideWhenUsed="0"/>
-    <w:lsdException w:name="Medium Grid 1 Accent 5" w:semiHidden="0" w:uiPriority="67" w:unhideWhenUsed="0"/>
-    <w:lsdException w:name="Medium Grid 2 Accent 5" w:semiHidden="0" w:uiPriority="68" w:unhideWhenUsed="0"/>
-    <w:lsdException w:name="Medium Grid 3 Accent 5" w:semiHidden="0" w:uiPriority="69" w:unhideWhenUsed="0"/>
-    <w:lsdException w:name="Dark List Accent 5" w:semiHidden="0" w:uiPriority="70" w:unhideWhenUsed="0"/>
-    <w:lsdException w:name="Colorful Shading Accent 5" w:semiHidden="0" w:uiPriority="71" w:unhideWhenUsed="0"/>
-    <w:lsdException w:name="Colorful List Accent 5" w:semiHidden="0" w:uiPriority="72" w:unhideWhenUsed="0"/>
-    <w:lsdException w:name="Colorful Grid Accent 5" w:semiHidden="0" w:uiPriority="73" w:unhideWhenUsed="0"/>
-    <w:lsdException w:name="Light Shading Accent 6" w:semiHidden="0" w:uiPriority="60" w:unhideWhenUsed="0"/>
-    <w:lsdException w:name="Light List Accent 6" w:semiHidden="0" w:uiPriority="61" w:unhideWhenUsed="0"/>
-    <w:lsdException w:name="Light Grid Accent 6" w:semiHidden="0" w:uiPriority="62" w:unhideWhenUsed="0"/>
-    <w:lsdException w:name="Medium Shading 1 Accent 6" w:semiHidden="0" w:uiPriority="63" w:unhideWhenUsed="0"/>
-    <w:lsdException w:name="Medium Shading 2 Accent 6" w:semiHidden="0" w:uiPriority="64" w:unhideWhenUsed="0"/>
-    <w:lsdException w:name="Medium List 1 Accent 6" w:semiHidden="0" w:uiPriority="65" w:unhideWhenUsed="0"/>
-    <w:lsdException w:name="Medium List 2 Accent 6" w:semiHidden="0" w:uiPriority="66" w:unhideWhenUsed="0"/>
-    <w:lsdException w:name="Medium Grid 1 Accent 6" w:semiHidden="0" w:uiPriority="67" w:unhideWhenUsed="0"/>
-    <w:lsdException w:name="Medium Grid 2 Accent 6" w:semiHidden="0" w:uiPriority="68" w:unhideWhenUsed="0"/>
-    <w:lsdException w:name="Medium Grid 3 Accent 6" w:semiHidden="0" w:uiPriority="69" w:unhideWhenUsed="0"/>
-    <w:lsdException w:name="Dark List Accent 6" w:semiHidden="0" w:uiPriority="70" w:unhideWhenUsed="0"/>
-    <w:lsdException w:name="Colorful Shading Accent 6" w:semiHidden="0" w:uiPriority="71" w:unhideWhenUsed="0"/>
-    <w:lsdException w:name="Colorful List Accent 6" w:semiHidden="0" w:uiPriority="72" w:unhideWhenUsed="0"/>
-    <w:lsdException w:name="Colorful Grid Accent 6" w:semiHidden="0" w:uiPriority="73" w:unhideWhenUsed="0"/>
-    <w:lsdException w:name="Subtle Emphasis" w:semiHidden="0" w:uiPriority="19" w:unhideWhenUsed="0" w:qFormat="1"/>
-    <w:lsdException w:name="Intense Emphasis" w:semiHidden="0" w:uiPriority="21" w:unhideWhenUsed="0" w:qFormat="1"/>
-    <w:lsdException w:name="Subtle Reference" w:semiHidden="0" w:uiPriority="31" w:unhideWhenUsed="0" w:qFormat="1"/>
-    <w:lsdException w:name="Intense Reference" w:semiHidden="0" w:uiPriority="32" w:unhideWhenUsed="0" w:qFormat="1"/>
-    <w:lsdException w:name="Book Title" w:semiHidden="0" w:uiPriority="33" w:unhideWhenUsed="0" w:qFormat="1"/>
-    <w:lsdException w:name="Bibliography" w:uiPriority="37"/>
-    <w:lsdException w:name="TOC Heading" w:uiPriority="39" w:qFormat="1"/>
-  </w:latentStyles>
-  <w:style w:type="paragraph" w:default="1" w:styleId="Normal">
-    <w:name w:val="Normal"/>
-    <w:qFormat/>
-  </w:style>
-  <w:style w:type="character" w:default="1" w:styleId="DefaultParagraphFont">
-    <w:name w:val="Default Paragraph Font"/>
-    <w:uiPriority w:val="1"/>
-    <w:unhideWhenUsed/>
-  </w:style>
-  <w:style w:type="table" w:default="1" w:styleId="TableNormal">
-    <w:name w:val="Normal Table"/>
+  <w:style w:type="paragraph" w:styleId="NormalWeb">
+    <w:name w:val="Normal (Web)"/>
+    <w:basedOn w:val="Normal"/>
     <w:uiPriority w:val="99"/>
     <w:semiHidden/>
     <w:unhideWhenUsed/>
-    <w:tblPr>
-      <w:tblInd w:w="0" w:type="dxa"/>
-      <w:tblCellMar>
-        <w:top w:w="0" w:type="dxa"/>
-        <w:left w:w="108" w:type="dxa"/>
-        <w:bottom w:w="0" w:type="dxa"/>
-        <w:right w:w="108" w:type="dxa"/>
-      </w:tblCellMar>
-    </w:tblPr>
+    <w:rsid w:val="00B50689"/>
+    <w:pPr>
+      <w:spacing w:before="100" w:beforeAutospacing="1" w:after="100" w:afterAutospacing="1"/>
+    </w:pPr>
+    <w:rPr>
+      <w:rFonts w:ascii="Times New Roman" w:hAnsi="Times New Roman" w:cs="Times New Roman"/>
+      <w:lang w:eastAsia="ja-JP"/>
+    </w:rPr>
   </w:style>
-  <w:style w:type="numbering" w:default="1" w:styleId="NoList">
-    <w:name w:val="No List"/>
-    <w:uiPriority w:val="99"/>
-    <w:semiHidden/>
-    <w:unhideWhenUsed/>
+  <w:style w:type="character" w:customStyle="1" w:styleId="skstip">
+    <w:name w:val="skstip"/>
+    <w:basedOn w:val="DefaultParagraphFont"/>
+    <w:rsid w:val="00B50689"/>
   </w:style>
-  <w:style w:type="paragraph" w:styleId="ListParagraph">
-    <w:name w:val="List Paragraph"/>
-    <w:basedOn w:val="Normal"/>
-    <w:uiPriority w:val="34"/>
-    <w:qFormat/>
-    <w:rsid w:val="00362FC4"/>
-    <w:pPr>
-      <w:ind w:left="720"/>
-      <w:contextualSpacing/>
-    </w:pPr>
-  </w:style>
-  <w:style w:type="paragraph" w:styleId="Header">
-    <w:name w:val="header"/>
-    <w:basedOn w:val="Normal"/>
-    <w:link w:val="HeaderChar"/>
-    <w:uiPriority w:val="99"/>
-    <w:unhideWhenUsed/>
-    <w:rsid w:val="00F4114E"/>
-    <w:pPr>
-      <w:tabs>
-        <w:tab w:val="center" w:pos="4320"/>
-        <w:tab w:val="right" w:pos="8640"/>
-      </w:tabs>
-    </w:pPr>
-  </w:style>
-  <w:style w:type="character" w:customStyle="1" w:styleId="HeaderChar">
-    <w:name w:val="Header Char"/>
-    <w:basedOn w:val="DefaultParagraphFont"/>
-    <w:link w:val="Header"/>
-    <w:uiPriority w:val="99"/>
-    <w:rsid w:val="00F4114E"/>
-  </w:style>
-  <w:style w:type="character" w:styleId="PageNumber">
-    <w:name w:val="page number"/>
+  <w:style w:type="character" w:styleId="Hyperlink">
+    <w:name w:val="Hyperlink"/>
     <w:basedOn w:val="DefaultParagraphFont"/>
     <w:uiPriority w:val="99"/>
     <w:semiHidden/>
     <w:unhideWhenUsed/>
-    <w:rsid w:val="00F4114E"/>
+    <w:rsid w:val="00B50689"/>
+    <w:rPr>
+      <w:color w:val="0000FF"/>
+      <w:u w:val="single"/>
+    </w:rPr>
   </w:style>
 </w:styles>
 </file>

</xml_diff>